<commit_message>
ADDED: report for lab 17
</commit_message>
<xml_diff>
--- a/lab_17/docs/report_17.docx
+++ b/lab_17/docs/report_17.docx
@@ -1846,7 +1846,23 @@
                 <w:szCs w:val="20"/>
                 <w:lang w:val="en-US"/>
               </w:rPr>
-              <w:t>A, B, A) :- A &gt; B.</w:t>
+              <w:t>A, B, A) :- A &gt;</w:t>
+            </w:r>
+            <w:r>
+              <w:rPr>
+                <w:sz w:val="20"/>
+                <w:szCs w:val="20"/>
+                <w:lang w:val="en-US"/>
+              </w:rPr>
+              <w:t>=</w:t>
+            </w:r>
+            <w:r>
+              <w:rPr>
+                <w:sz w:val="20"/>
+                <w:szCs w:val="20"/>
+                <w:lang w:val="en-US"/>
+              </w:rPr>
+              <w:t xml:space="preserve"> B.</w:t>
             </w:r>
           </w:p>
           <w:p>
@@ -1874,7 +1890,15 @@
                 <w:szCs w:val="20"/>
                 <w:lang w:val="en-US"/>
               </w:rPr>
-              <w:t>A, B, B) :- A &lt;= B.</w:t>
+              <w:t>A, B, B) :- A &lt;</w:t>
+            </w:r>
+            <w:r>
+              <w:rPr>
+                <w:sz w:val="20"/>
+                <w:szCs w:val="20"/>
+                <w:lang w:val="en-US"/>
+              </w:rPr>
+              <w:t xml:space="preserve"> B.</w:t>
             </w:r>
           </w:p>
           <w:p>
@@ -1920,7 +1944,23 @@
                 <w:szCs w:val="20"/>
                 <w:lang w:val="en-US"/>
               </w:rPr>
-              <w:t>A, B, A) :- A &gt; B, !.</w:t>
+              <w:t>A, B, A) :- A &gt;</w:t>
+            </w:r>
+            <w:r>
+              <w:rPr>
+                <w:sz w:val="20"/>
+                <w:szCs w:val="20"/>
+                <w:lang w:val="en-US"/>
+              </w:rPr>
+              <w:t>=</w:t>
+            </w:r>
+            <w:r>
+              <w:rPr>
+                <w:sz w:val="20"/>
+                <w:szCs w:val="20"/>
+                <w:lang w:val="en-US"/>
+              </w:rPr>
+              <w:t xml:space="preserve"> B, !.</w:t>
             </w:r>
           </w:p>
           <w:p>
@@ -1994,7 +2034,39 @@
                 <w:szCs w:val="20"/>
                 <w:lang w:val="en-US"/>
               </w:rPr>
-              <w:t>A, B, C, A) :- A &gt; B, A &gt; C.</w:t>
+              <w:t>A, B, C, A) :- A &gt;</w:t>
+            </w:r>
+            <w:r>
+              <w:rPr>
+                <w:sz w:val="20"/>
+                <w:szCs w:val="20"/>
+                <w:lang w:val="en-US"/>
+              </w:rPr>
+              <w:t>=</w:t>
+            </w:r>
+            <w:r>
+              <w:rPr>
+                <w:sz w:val="20"/>
+                <w:szCs w:val="20"/>
+                <w:lang w:val="en-US"/>
+              </w:rPr>
+              <w:t xml:space="preserve"> B, A &gt;</w:t>
+            </w:r>
+            <w:r>
+              <w:rPr>
+                <w:sz w:val="20"/>
+                <w:szCs w:val="20"/>
+                <w:lang w:val="en-US"/>
+              </w:rPr>
+              <w:t>=</w:t>
+            </w:r>
+            <w:r>
+              <w:rPr>
+                <w:sz w:val="20"/>
+                <w:szCs w:val="20"/>
+                <w:lang w:val="en-US"/>
+              </w:rPr>
+              <w:t xml:space="preserve"> C.</w:t>
             </w:r>
           </w:p>
           <w:p>
@@ -2022,7 +2094,31 @@
                 <w:szCs w:val="20"/>
                 <w:lang w:val="en-US"/>
               </w:rPr>
-              <w:t>A, B, C, B) :- B &gt;= A, B &gt; C.</w:t>
+              <w:t>A, B, C, B) :- B &gt;</w:t>
+            </w:r>
+            <w:r>
+              <w:rPr>
+                <w:sz w:val="20"/>
+                <w:szCs w:val="20"/>
+                <w:lang w:val="en-US"/>
+              </w:rPr>
+              <w:t xml:space="preserve"> A, B &gt;</w:t>
+            </w:r>
+            <w:r>
+              <w:rPr>
+                <w:sz w:val="20"/>
+                <w:szCs w:val="20"/>
+                <w:lang w:val="en-US"/>
+              </w:rPr>
+              <w:t>=</w:t>
+            </w:r>
+            <w:r>
+              <w:rPr>
+                <w:sz w:val="20"/>
+                <w:szCs w:val="20"/>
+                <w:lang w:val="en-US"/>
+              </w:rPr>
+              <w:t xml:space="preserve"> C.</w:t>
             </w:r>
           </w:p>
           <w:p>
@@ -2050,7 +2146,15 @@
                 <w:szCs w:val="20"/>
                 <w:lang w:val="en-US"/>
               </w:rPr>
-              <w:t>A, B, C, C) :- C &gt;= A, C &gt;= B.</w:t>
+              <w:t>A, B, C, C) :- C &gt; A, C &gt;</w:t>
+            </w:r>
+            <w:r>
+              <w:rPr>
+                <w:sz w:val="20"/>
+                <w:szCs w:val="20"/>
+                <w:lang w:val="en-US"/>
+              </w:rPr>
+              <w:t xml:space="preserve"> B.</w:t>
             </w:r>
           </w:p>
           <w:p>
@@ -2096,7 +2200,39 @@
                 <w:szCs w:val="20"/>
                 <w:lang w:val="en-US"/>
               </w:rPr>
-              <w:t>A, B, C, A) :- A &gt; B, A &gt; C, !.</w:t>
+              <w:t>A, B, C, A) :- A &gt;</w:t>
+            </w:r>
+            <w:r>
+              <w:rPr>
+                <w:sz w:val="20"/>
+                <w:szCs w:val="20"/>
+                <w:lang w:val="en-US"/>
+              </w:rPr>
+              <w:t>=</w:t>
+            </w:r>
+            <w:r>
+              <w:rPr>
+                <w:sz w:val="20"/>
+                <w:szCs w:val="20"/>
+                <w:lang w:val="en-US"/>
+              </w:rPr>
+              <w:t xml:space="preserve"> B, A &gt;</w:t>
+            </w:r>
+            <w:r>
+              <w:rPr>
+                <w:sz w:val="20"/>
+                <w:szCs w:val="20"/>
+                <w:lang w:val="en-US"/>
+              </w:rPr>
+              <w:t>=</w:t>
+            </w:r>
+            <w:r>
+              <w:rPr>
+                <w:sz w:val="20"/>
+                <w:szCs w:val="20"/>
+                <w:lang w:val="en-US"/>
+              </w:rPr>
+              <w:t xml:space="preserve"> C, !.</w:t>
             </w:r>
           </w:p>
           <w:p>
@@ -2124,7 +2260,22 @@
                 <w:szCs w:val="20"/>
                 <w:lang w:val="en-US"/>
               </w:rPr>
-              <w:t>A, B, C, B) :- B &gt; C, !.</w:t>
+              <w:t>A, B, C, B) :- B &gt;</w:t>
+            </w:r>
+            <w:r>
+              <w:rPr>
+                <w:sz w:val="20"/>
+                <w:szCs w:val="20"/>
+              </w:rPr>
+              <w:t>=</w:t>
+            </w:r>
+            <w:r>
+              <w:rPr>
+                <w:sz w:val="20"/>
+                <w:szCs w:val="20"/>
+                <w:lang w:val="en-US"/>
+              </w:rPr>
+              <w:t xml:space="preserve"> C, !.</w:t>
             </w:r>
           </w:p>
           <w:p>
@@ -2217,12 +2368,68 @@
               </w:rPr>
               <w:t>-2, 2, Max).</w:t>
             </w:r>
+          </w:p>
+          <w:p>
+            <w:pPr>
+              <w:pStyle w:val="a3"/>
+              <w:rPr>
+                <w:sz w:val="20"/>
+                <w:szCs w:val="20"/>
+                <w:lang w:val="en-US"/>
+              </w:rPr>
+            </w:pPr>
+            <w:r>
+              <w:rPr>
+                <w:sz w:val="20"/>
+                <w:szCs w:val="20"/>
+                <w:lang w:val="en-US"/>
+              </w:rPr>
+              <w:t>%</w:t>
+            </w:r>
+            <w:proofErr w:type="gramStart"/>
+            <w:r>
+              <w:rPr>
+                <w:sz w:val="20"/>
+                <w:szCs w:val="20"/>
+                <w:lang w:val="en-US"/>
+              </w:rPr>
+              <w:t>max12</w:t>
+            </w:r>
+            <w:r>
+              <w:rPr>
+                <w:sz w:val="20"/>
+                <w:szCs w:val="20"/>
+                <w:lang w:val="en-US"/>
+              </w:rPr>
+              <w:t>(</w:t>
+            </w:r>
+            <w:proofErr w:type="gramEnd"/>
+            <w:r>
+              <w:rPr>
+                <w:sz w:val="20"/>
+                <w:szCs w:val="20"/>
+                <w:lang w:val="en-US"/>
+              </w:rPr>
+              <w:t>-2, 2, Max).</w:t>
+            </w:r>
+          </w:p>
+          <w:p>
+            <w:pPr>
+              <w:pStyle w:val="a3"/>
+              <w:rPr>
+                <w:sz w:val="20"/>
+                <w:szCs w:val="20"/>
+                <w:lang w:val="en-US"/>
+              </w:rPr>
+            </w:pPr>
           </w:p>
           <w:p>
             <w:pPr>
               <w:pStyle w:val="a3"/>
               <w:ind w:left="0"/>
               <w:rPr>
+                <w:sz w:val="20"/>
+                <w:szCs w:val="20"/>
                 <w:lang w:val="en-US"/>
               </w:rPr>
             </w:pPr>
@@ -2243,6 +2450,104 @@
                 <w:lang w:val="en-US"/>
               </w:rPr>
               <w:t>max21(</w:t>
+            </w:r>
+            <w:proofErr w:type="gramEnd"/>
+            <w:r>
+              <w:rPr>
+                <w:sz w:val="20"/>
+                <w:szCs w:val="20"/>
+                <w:lang w:val="en-US"/>
+              </w:rPr>
+              <w:t>1</w:t>
+            </w:r>
+            <w:r>
+              <w:rPr>
+                <w:sz w:val="20"/>
+                <w:szCs w:val="20"/>
+                <w:lang w:val="en-US"/>
+              </w:rPr>
+              <w:t>0</w:t>
+            </w:r>
+            <w:r>
+              <w:rPr>
+                <w:sz w:val="20"/>
+                <w:szCs w:val="20"/>
+                <w:lang w:val="en-US"/>
+              </w:rPr>
+              <w:t>, 2</w:t>
+            </w:r>
+            <w:r>
+              <w:rPr>
+                <w:sz w:val="20"/>
+                <w:szCs w:val="20"/>
+                <w:lang w:val="en-US"/>
+              </w:rPr>
+              <w:t>0</w:t>
+            </w:r>
+            <w:r>
+              <w:rPr>
+                <w:sz w:val="20"/>
+                <w:szCs w:val="20"/>
+                <w:lang w:val="en-US"/>
+              </w:rPr>
+              <w:t>, 3</w:t>
+            </w:r>
+            <w:r>
+              <w:rPr>
+                <w:sz w:val="20"/>
+                <w:szCs w:val="20"/>
+                <w:lang w:val="en-US"/>
+              </w:rPr>
+              <w:t>0</w:t>
+            </w:r>
+            <w:r>
+              <w:rPr>
+                <w:sz w:val="20"/>
+                <w:szCs w:val="20"/>
+                <w:lang w:val="en-US"/>
+              </w:rPr>
+              <w:t>, Max).</w:t>
+            </w:r>
+          </w:p>
+          <w:p>
+            <w:pPr>
+              <w:pStyle w:val="a3"/>
+              <w:ind w:left="0"/>
+              <w:rPr>
+                <w:lang w:val="en-US"/>
+              </w:rPr>
+            </w:pPr>
+            <w:r>
+              <w:rPr>
+                <w:sz w:val="20"/>
+                <w:szCs w:val="20"/>
+              </w:rPr>
+              <w:t xml:space="preserve">                </w:t>
+            </w:r>
+            <w:r>
+              <w:rPr>
+                <w:sz w:val="20"/>
+                <w:szCs w:val="20"/>
+                <w:lang w:val="en-US"/>
+              </w:rPr>
+              <w:t>%</w:t>
+            </w:r>
+            <w:proofErr w:type="gramStart"/>
+            <w:r>
+              <w:rPr>
+                <w:sz w:val="20"/>
+                <w:szCs w:val="20"/>
+                <w:lang w:val="en-US"/>
+              </w:rPr>
+              <w:t>max22</w:t>
+            </w:r>
+            <w:r>
+              <w:rPr>
+                <w:sz w:val="20"/>
+                <w:szCs w:val="20"/>
+                <w:lang w:val="en-US"/>
+              </w:rPr>
+              <w:t>(</w:t>
             </w:r>
             <w:proofErr w:type="gramEnd"/>
             <w:r>
@@ -2325,51 +2630,730 @@
     </w:p>
     <w:p>
       <w:pPr>
+        <w:pStyle w:val="a3"/>
+        <w:ind w:left="0"/>
+        <w:rPr>
+          <w:u w:val="single"/>
+        </w:rPr>
+      </w:pPr>
+    </w:p>
+    <w:p>
+      <w:pPr>
+        <w:pStyle w:val="a3"/>
+        <w:ind w:left="0"/>
+        <w:rPr>
+          <w:u w:val="single"/>
+        </w:rPr>
+      </w:pPr>
+    </w:p>
+    <w:p>
+      <w:pPr>
+        <w:pStyle w:val="a3"/>
+        <w:ind w:left="0"/>
+        <w:rPr>
+          <w:u w:val="single"/>
+        </w:rPr>
+      </w:pPr>
+    </w:p>
+    <w:p>
+      <w:pPr>
+        <w:pStyle w:val="a3"/>
+        <w:ind w:left="0"/>
+        <w:rPr>
+          <w:u w:val="single"/>
+        </w:rPr>
+      </w:pPr>
+    </w:p>
+    <w:p>
+      <w:pPr>
+        <w:pStyle w:val="a3"/>
+        <w:ind w:left="0"/>
+        <w:rPr>
+          <w:u w:val="single"/>
+        </w:rPr>
+      </w:pPr>
+    </w:p>
+    <w:p>
+      <w:pPr>
+        <w:pStyle w:val="a3"/>
+        <w:ind w:left="0"/>
+        <w:rPr>
+          <w:u w:val="single"/>
+        </w:rPr>
+      </w:pPr>
+      <w:bookmarkStart w:id="0" w:name="_GoBack"/>
+      <w:bookmarkEnd w:id="0"/>
+      <w:r>
+        <w:rPr>
+          <w:u w:val="single"/>
+        </w:rPr>
+        <w:lastRenderedPageBreak/>
+        <w:t>Объяснение случаев пункта 2</w:t>
+      </w:r>
+    </w:p>
+    <w:p>
+      <w:pPr>
+        <w:pStyle w:val="a3"/>
+        <w:ind w:left="0"/>
+        <w:rPr>
+          <w:u w:val="single"/>
+          <w:lang w:val="en-US"/>
+        </w:rPr>
+      </w:pPr>
+      <w:r>
+        <w:rPr>
+          <w:u w:val="single"/>
+        </w:rPr>
+        <w:t xml:space="preserve">Случай </w:t>
+      </w:r>
+      <w:r>
+        <w:rPr>
+          <w:u w:val="single"/>
+          <w:lang w:val="en-US"/>
+        </w:rPr>
+        <w:t>a)</w:t>
+      </w:r>
+    </w:p>
+    <w:p>
+      <w:pPr>
+        <w:pStyle w:val="a3"/>
+        <w:numPr>
+          <w:ilvl w:val="0"/>
+          <w:numId w:val="12"/>
+        </w:numPr>
+        <w:rPr>
+          <w:sz w:val="20"/>
+          <w:szCs w:val="20"/>
+          <w:lang w:val="en-US"/>
+        </w:rPr>
+      </w:pPr>
+      <w:proofErr w:type="gramStart"/>
+      <w:r>
+        <w:rPr>
+          <w:sz w:val="20"/>
+          <w:szCs w:val="20"/>
+          <w:lang w:val="en-US"/>
+        </w:rPr>
+        <w:t>max21(</w:t>
+      </w:r>
+      <w:proofErr w:type="gramEnd"/>
+      <w:r>
+        <w:rPr>
+          <w:sz w:val="20"/>
+          <w:szCs w:val="20"/>
+          <w:lang w:val="en-US"/>
+        </w:rPr>
+        <w:t>A, B, C, A) :- A &gt;</w:t>
+      </w:r>
+      <w:r>
+        <w:rPr>
+          <w:sz w:val="20"/>
+          <w:szCs w:val="20"/>
+          <w:lang w:val="en-US"/>
+        </w:rPr>
+        <w:t>=</w:t>
+      </w:r>
+      <w:r>
+        <w:rPr>
+          <w:sz w:val="20"/>
+          <w:szCs w:val="20"/>
+          <w:lang w:val="en-US"/>
+        </w:rPr>
+        <w:t xml:space="preserve"> B, A &gt;</w:t>
+      </w:r>
+      <w:r>
+        <w:rPr>
+          <w:sz w:val="20"/>
+          <w:szCs w:val="20"/>
+          <w:lang w:val="en-US"/>
+        </w:rPr>
+        <w:t>=</w:t>
+      </w:r>
+      <w:r>
+        <w:rPr>
+          <w:sz w:val="20"/>
+          <w:szCs w:val="20"/>
+          <w:lang w:val="en-US"/>
+        </w:rPr>
+        <w:t xml:space="preserve"> C.</w:t>
+      </w:r>
+    </w:p>
+    <w:p>
+      <w:pPr>
+        <w:rPr>
+          <w:sz w:val="20"/>
+          <w:szCs w:val="20"/>
+        </w:rPr>
+      </w:pPr>
+      <w:r>
+        <w:rPr>
+          <w:sz w:val="20"/>
+          <w:szCs w:val="20"/>
+        </w:rPr>
+        <w:t>Проверка, что А – максимум из трёх чисел (возможны совпадения значений).</w:t>
+      </w:r>
+    </w:p>
+    <w:p>
+      <w:pPr>
+        <w:pStyle w:val="a3"/>
+        <w:numPr>
+          <w:ilvl w:val="0"/>
+          <w:numId w:val="12"/>
+        </w:numPr>
+        <w:rPr>
+          <w:sz w:val="20"/>
+          <w:szCs w:val="20"/>
+          <w:lang w:val="en-US"/>
+        </w:rPr>
+      </w:pPr>
+      <w:proofErr w:type="gramStart"/>
+      <w:r>
+        <w:rPr>
+          <w:sz w:val="20"/>
+          <w:szCs w:val="20"/>
+          <w:lang w:val="en-US"/>
+        </w:rPr>
+        <w:t>m</w:t>
+      </w:r>
+      <w:r>
+        <w:rPr>
+          <w:sz w:val="20"/>
+          <w:szCs w:val="20"/>
+          <w:lang w:val="en-US"/>
+        </w:rPr>
+        <w:t>ax21(</w:t>
+      </w:r>
+      <w:proofErr w:type="gramEnd"/>
+      <w:r>
+        <w:rPr>
+          <w:sz w:val="20"/>
+          <w:szCs w:val="20"/>
+          <w:lang w:val="en-US"/>
+        </w:rPr>
+        <w:t>A, B, C, B) :- B &gt;</w:t>
+      </w:r>
+      <w:r>
+        <w:rPr>
+          <w:sz w:val="20"/>
+          <w:szCs w:val="20"/>
+          <w:lang w:val="en-US"/>
+        </w:rPr>
+        <w:t xml:space="preserve"> A, B &gt;</w:t>
+      </w:r>
+      <w:r>
+        <w:rPr>
+          <w:sz w:val="20"/>
+          <w:szCs w:val="20"/>
+          <w:lang w:val="en-US"/>
+        </w:rPr>
+        <w:t>=</w:t>
+      </w:r>
+      <w:r>
+        <w:rPr>
+          <w:sz w:val="20"/>
+          <w:szCs w:val="20"/>
+          <w:lang w:val="en-US"/>
+        </w:rPr>
+        <w:t xml:space="preserve"> C.</w:t>
+      </w:r>
+    </w:p>
+    <w:p>
+      <w:pPr>
+        <w:rPr>
+          <w:sz w:val="20"/>
+          <w:szCs w:val="20"/>
+        </w:rPr>
+      </w:pPr>
+      <w:r>
+        <w:rPr>
+          <w:sz w:val="20"/>
+          <w:szCs w:val="20"/>
+        </w:rPr>
+        <w:t>Проверка</w:t>
+      </w:r>
+      <w:r>
+        <w:rPr>
+          <w:sz w:val="20"/>
+          <w:szCs w:val="20"/>
+        </w:rPr>
+        <w:t>, что В</w:t>
+      </w:r>
+      <w:r>
+        <w:rPr>
+          <w:sz w:val="20"/>
+          <w:szCs w:val="20"/>
+        </w:rPr>
+        <w:t xml:space="preserve"> – максимум из трёх чисел</w:t>
+      </w:r>
+      <w:r>
+        <w:rPr>
+          <w:sz w:val="20"/>
+          <w:szCs w:val="20"/>
+        </w:rPr>
+        <w:t xml:space="preserve"> (</w:t>
+      </w:r>
+      <w:r>
+        <w:rPr>
+          <w:sz w:val="20"/>
+          <w:szCs w:val="20"/>
+        </w:rPr>
+        <w:t>с учетом, что В и С</w:t>
+      </w:r>
+      <w:r>
+        <w:rPr>
+          <w:sz w:val="20"/>
+          <w:szCs w:val="20"/>
+        </w:rPr>
+        <w:t xml:space="preserve"> могут быть равны)</w:t>
+      </w:r>
+      <w:r>
+        <w:rPr>
+          <w:sz w:val="20"/>
+          <w:szCs w:val="20"/>
+        </w:rPr>
+        <w:t>.</w:t>
+      </w:r>
+    </w:p>
+    <w:p>
+      <w:pPr>
+        <w:pStyle w:val="a3"/>
+        <w:numPr>
+          <w:ilvl w:val="0"/>
+          <w:numId w:val="12"/>
+        </w:numPr>
+        <w:rPr>
+          <w:sz w:val="20"/>
+          <w:szCs w:val="20"/>
+          <w:lang w:val="en-US"/>
+        </w:rPr>
+      </w:pPr>
+      <w:proofErr w:type="gramStart"/>
+      <w:r>
+        <w:rPr>
+          <w:sz w:val="20"/>
+          <w:szCs w:val="20"/>
+          <w:lang w:val="en-US"/>
+        </w:rPr>
+        <w:t>m</w:t>
+      </w:r>
+      <w:r>
+        <w:rPr>
+          <w:sz w:val="20"/>
+          <w:szCs w:val="20"/>
+          <w:lang w:val="en-US"/>
+        </w:rPr>
+        <w:t>ax21(</w:t>
+      </w:r>
+      <w:proofErr w:type="gramEnd"/>
+      <w:r>
+        <w:rPr>
+          <w:sz w:val="20"/>
+          <w:szCs w:val="20"/>
+          <w:lang w:val="en-US"/>
+        </w:rPr>
+        <w:t>A, B, C, C) :- C &gt; A, C &gt;</w:t>
+      </w:r>
+      <w:r>
+        <w:rPr>
+          <w:sz w:val="20"/>
+          <w:szCs w:val="20"/>
+          <w:lang w:val="en-US"/>
+        </w:rPr>
+        <w:t xml:space="preserve"> B.</w:t>
+      </w:r>
+    </w:p>
+    <w:p>
+      <w:pPr>
+        <w:rPr>
+          <w:sz w:val="20"/>
+          <w:szCs w:val="20"/>
+        </w:rPr>
+      </w:pPr>
+      <w:r>
+        <w:rPr>
+          <w:sz w:val="20"/>
+          <w:szCs w:val="20"/>
+        </w:rPr>
+        <w:t>Проверка</w:t>
+      </w:r>
+      <w:r>
+        <w:rPr>
+          <w:sz w:val="20"/>
+          <w:szCs w:val="20"/>
+        </w:rPr>
+        <w:t>, что С</w:t>
+      </w:r>
+      <w:r>
+        <w:rPr>
+          <w:sz w:val="20"/>
+          <w:szCs w:val="20"/>
+        </w:rPr>
+        <w:t xml:space="preserve"> – максимум из трёх чисел.</w:t>
+      </w:r>
+    </w:p>
+    <w:p>
+      <w:pPr>
+        <w:rPr>
+          <w:sz w:val="20"/>
+          <w:szCs w:val="20"/>
+        </w:rPr>
+      </w:pPr>
+    </w:p>
+    <w:p>
+      <w:pPr>
+        <w:pStyle w:val="a3"/>
+        <w:ind w:left="0"/>
+        <w:rPr>
+          <w:u w:val="single"/>
+        </w:rPr>
+      </w:pPr>
+      <w:r>
+        <w:rPr>
+          <w:u w:val="single"/>
+        </w:rPr>
+        <w:t xml:space="preserve">Случай </w:t>
+      </w:r>
+      <w:r>
+        <w:rPr>
+          <w:u w:val="single"/>
+          <w:lang w:val="en-US"/>
+        </w:rPr>
+        <w:t>b</w:t>
+      </w:r>
+      <w:r>
+        <w:rPr>
+          <w:u w:val="single"/>
+        </w:rPr>
+        <w:t>)</w:t>
+      </w:r>
+    </w:p>
+    <w:p>
+      <w:pPr>
+        <w:pStyle w:val="a3"/>
+        <w:numPr>
+          <w:ilvl w:val="0"/>
+          <w:numId w:val="13"/>
+        </w:numPr>
+        <w:rPr>
+          <w:sz w:val="20"/>
+          <w:szCs w:val="20"/>
+          <w:lang w:val="en-US"/>
+        </w:rPr>
+      </w:pPr>
+      <w:proofErr w:type="gramStart"/>
+      <w:r>
+        <w:rPr>
+          <w:sz w:val="20"/>
+          <w:szCs w:val="20"/>
+          <w:lang w:val="en-US"/>
+        </w:rPr>
+        <w:t>max22(</w:t>
+      </w:r>
+      <w:proofErr w:type="gramEnd"/>
+      <w:r>
+        <w:rPr>
+          <w:sz w:val="20"/>
+          <w:szCs w:val="20"/>
+          <w:lang w:val="en-US"/>
+        </w:rPr>
+        <w:t>A, B, C, A) :- A &gt;= B, A &gt;= C, !.</w:t>
+      </w:r>
+    </w:p>
+    <w:p>
+      <w:pPr>
+        <w:rPr>
+          <w:sz w:val="20"/>
+          <w:szCs w:val="20"/>
+        </w:rPr>
+      </w:pPr>
+      <w:r>
+        <w:rPr>
+          <w:sz w:val="20"/>
+          <w:szCs w:val="20"/>
+        </w:rPr>
+        <w:t>Проверка, что А – максимум из трёх чисел (возможны совпадения значений)</w:t>
+      </w:r>
+      <w:r>
+        <w:rPr>
+          <w:sz w:val="20"/>
+          <w:szCs w:val="20"/>
+        </w:rPr>
+        <w:t>, если А – максимум, то дальнейшие проверки не проводятся.</w:t>
+      </w:r>
+    </w:p>
+    <w:p>
+      <w:pPr>
+        <w:pStyle w:val="a3"/>
+        <w:numPr>
+          <w:ilvl w:val="0"/>
+          <w:numId w:val="13"/>
+        </w:numPr>
+        <w:rPr>
+          <w:sz w:val="20"/>
+          <w:szCs w:val="20"/>
+          <w:lang w:val="en-US"/>
+        </w:rPr>
+      </w:pPr>
+      <w:proofErr w:type="gramStart"/>
+      <w:r>
+        <w:rPr>
+          <w:sz w:val="20"/>
+          <w:szCs w:val="20"/>
+          <w:lang w:val="en-US"/>
+        </w:rPr>
+        <w:t>max22(</w:t>
+      </w:r>
+      <w:proofErr w:type="gramEnd"/>
+      <w:r>
+        <w:rPr>
+          <w:sz w:val="20"/>
+          <w:szCs w:val="20"/>
+          <w:lang w:val="en-US"/>
+        </w:rPr>
+        <w:t>A, B, C, B) :- B &gt;</w:t>
+      </w:r>
+      <w:r>
+        <w:rPr>
+          <w:sz w:val="20"/>
+          <w:szCs w:val="20"/>
+          <w:lang w:val="en-US"/>
+        </w:rPr>
+        <w:t>=</w:t>
+      </w:r>
+      <w:r>
+        <w:rPr>
+          <w:sz w:val="20"/>
+          <w:szCs w:val="20"/>
+          <w:lang w:val="en-US"/>
+        </w:rPr>
+        <w:t xml:space="preserve"> C, !.</w:t>
+      </w:r>
+    </w:p>
+    <w:p>
+      <w:pPr>
+        <w:rPr>
+          <w:sz w:val="20"/>
+          <w:szCs w:val="20"/>
+        </w:rPr>
+      </w:pPr>
+      <w:r>
+        <w:rPr>
+          <w:sz w:val="20"/>
+          <w:szCs w:val="20"/>
+        </w:rPr>
+        <w:t>Проверка</w:t>
+      </w:r>
+      <w:r>
+        <w:rPr>
+          <w:sz w:val="20"/>
+          <w:szCs w:val="20"/>
+        </w:rPr>
+        <w:t>, что В</w:t>
+      </w:r>
+      <w:r>
+        <w:rPr>
+          <w:sz w:val="20"/>
+          <w:szCs w:val="20"/>
+        </w:rPr>
+        <w:t xml:space="preserve"> – максимум из трёх чисел (</w:t>
+      </w:r>
+      <w:r>
+        <w:rPr>
+          <w:sz w:val="20"/>
+          <w:szCs w:val="20"/>
+        </w:rPr>
+        <w:t>с учетом, что В и С могут быть равны</w:t>
+      </w:r>
+      <w:r>
+        <w:rPr>
+          <w:sz w:val="20"/>
+          <w:szCs w:val="20"/>
+        </w:rPr>
+        <w:t xml:space="preserve">), </w:t>
+      </w:r>
+      <w:r>
+        <w:rPr>
+          <w:sz w:val="20"/>
+          <w:szCs w:val="20"/>
+        </w:rPr>
+        <w:t xml:space="preserve">проверки с А нет, поскольку </w:t>
+      </w:r>
+      <w:r>
+        <w:rPr>
+          <w:sz w:val="20"/>
+          <w:szCs w:val="20"/>
+        </w:rPr>
+        <w:t xml:space="preserve">подразумевается, что </w:t>
+      </w:r>
+      <w:proofErr w:type="gramStart"/>
+      <w:r>
+        <w:rPr>
+          <w:sz w:val="20"/>
+          <w:szCs w:val="20"/>
+        </w:rPr>
+        <w:t>В &gt;</w:t>
+      </w:r>
+      <w:proofErr w:type="gramEnd"/>
+      <w:r>
+        <w:rPr>
+          <w:sz w:val="20"/>
+          <w:szCs w:val="20"/>
+        </w:rPr>
+        <w:t xml:space="preserve"> </w:t>
+      </w:r>
+      <w:r>
+        <w:rPr>
+          <w:sz w:val="20"/>
+          <w:szCs w:val="20"/>
+          <w:lang w:val="en-US"/>
+        </w:rPr>
+        <w:t>A</w:t>
+      </w:r>
+      <w:r>
+        <w:rPr>
+          <w:sz w:val="20"/>
+          <w:szCs w:val="20"/>
+        </w:rPr>
+        <w:t xml:space="preserve">, </w:t>
+      </w:r>
+      <w:r>
+        <w:rPr>
+          <w:sz w:val="20"/>
+          <w:szCs w:val="20"/>
+        </w:rPr>
+        <w:t>иначе В не является максимумом</w:t>
+      </w:r>
+      <w:r>
+        <w:rPr>
+          <w:sz w:val="20"/>
+          <w:szCs w:val="20"/>
+        </w:rPr>
+        <w:t>, если В</w:t>
+      </w:r>
+      <w:r>
+        <w:rPr>
+          <w:sz w:val="20"/>
+          <w:szCs w:val="20"/>
+        </w:rPr>
+        <w:t xml:space="preserve"> – максимум, то дальнейшие проверки не проводятся.</w:t>
+      </w:r>
+    </w:p>
+    <w:p>
+      <w:pPr>
+        <w:pStyle w:val="a3"/>
+        <w:numPr>
+          <w:ilvl w:val="0"/>
+          <w:numId w:val="13"/>
+        </w:numPr>
+        <w:rPr>
+          <w:sz w:val="20"/>
+          <w:szCs w:val="20"/>
+          <w:lang w:val="en-US"/>
+        </w:rPr>
+      </w:pPr>
+      <w:proofErr w:type="gramStart"/>
+      <w:r>
+        <w:rPr>
+          <w:sz w:val="20"/>
+          <w:szCs w:val="20"/>
+          <w:lang w:val="en-US"/>
+        </w:rPr>
+        <w:t>max22(</w:t>
+      </w:r>
+      <w:proofErr w:type="gramEnd"/>
+      <w:r>
+        <w:rPr>
+          <w:sz w:val="20"/>
+          <w:szCs w:val="20"/>
+          <w:lang w:val="en-US"/>
+        </w:rPr>
+        <w:t>_, _, C, C).</w:t>
+      </w:r>
+    </w:p>
+    <w:p>
+      <w:pPr>
+        <w:rPr>
+          <w:sz w:val="20"/>
+          <w:szCs w:val="20"/>
+        </w:rPr>
+      </w:pPr>
+      <w:r>
+        <w:rPr>
+          <w:sz w:val="20"/>
+          <w:szCs w:val="20"/>
+        </w:rPr>
+        <w:t>Если система дошла до этого правила, значит, С – максимум, и никаких дополнительных проверок не требуется.</w:t>
+      </w:r>
+    </w:p>
+    <w:p>
+      <w:pPr>
+        <w:rPr>
+          <w:sz w:val="20"/>
+          <w:szCs w:val="20"/>
+        </w:rPr>
+      </w:pPr>
+    </w:p>
+    <w:p>
+      <w:pPr>
+        <w:rPr>
+          <w:b/>
+        </w:rPr>
+      </w:pPr>
+      <w:r>
+        <w:t>Вопрос:</w:t>
+      </w:r>
+      <w:r>
+        <w:t xml:space="preserve"> </w:t>
+      </w:r>
+      <w:r>
         <w:rPr>
           <w:b/>
           <w:lang w:val="en-US"/>
         </w:rPr>
-      </w:pPr>
-      <w:r>
-        <w:t>Вопрос:</w:t>
-      </w:r>
-      <w:r>
-        <w:t xml:space="preserve"> </w:t>
+        <w:t>max</w:t>
+      </w:r>
+      <w:r>
+        <w:rPr>
+          <w:b/>
+        </w:rPr>
+        <w:t>21(10</w:t>
+      </w:r>
+      <w:r>
+        <w:rPr>
+          <w:b/>
+        </w:rPr>
+        <w:t>, 3</w:t>
+      </w:r>
+      <w:r>
+        <w:rPr>
+          <w:b/>
+        </w:rPr>
+        <w:t>0</w:t>
+      </w:r>
+      <w:r>
+        <w:rPr>
+          <w:b/>
+        </w:rPr>
+        <w:t>, 2</w:t>
+      </w:r>
+      <w:r>
+        <w:rPr>
+          <w:b/>
+        </w:rPr>
+        <w:t xml:space="preserve">0, </w:t>
       </w:r>
       <w:r>
         <w:rPr>
           <w:b/>
           <w:lang w:val="en-US"/>
         </w:rPr>
-        <w:t>max21(10</w:t>
+        <w:t>Max</w:t>
       </w:r>
       <w:r>
         <w:rPr>
           <w:b/>
-          <w:lang w:val="en-US"/>
-        </w:rPr>
-        <w:t>, 3</w:t>
-      </w:r>
-      <w:r>
-        <w:rPr>
-          <w:b/>
-          <w:lang w:val="en-US"/>
-        </w:rPr>
-        <w:t>0</w:t>
-      </w:r>
-      <w:r>
-        <w:rPr>
-          <w:b/>
-          <w:lang w:val="en-US"/>
-        </w:rPr>
-        <w:t>, 2</w:t>
-      </w:r>
-      <w:r>
-        <w:rPr>
-          <w:b/>
-          <w:lang w:val="en-US"/>
-        </w:rPr>
-        <w:t>0, Max).</w:t>
+        </w:rPr>
+        <w:t>).</w:t>
       </w:r>
     </w:p>
     <w:p>
@@ -2475,7 +3459,6 @@
           </w:tcPr>
           <w:p>
             <w:r>
-              <w:lastRenderedPageBreak/>
               <w:t>0.</w:t>
             </w:r>
           </w:p>
@@ -2893,7 +3876,22 @@
                 <w:szCs w:val="20"/>
                 <w:lang w:val="en-US"/>
               </w:rPr>
-              <w:t>10 &gt; 3</w:t>
+              <w:t>10 &gt;</w:t>
+            </w:r>
+            <w:r>
+              <w:rPr>
+                <w:sz w:val="20"/>
+                <w:szCs w:val="20"/>
+              </w:rPr>
+              <w:t>=</w:t>
+            </w:r>
+            <w:r>
+              <w:rPr>
+                <w:sz w:val="20"/>
+                <w:szCs w:val="20"/>
+                <w:lang w:val="en-US"/>
+              </w:rPr>
+              <w:t xml:space="preserve"> 3</w:t>
             </w:r>
             <w:r>
               <w:rPr>
@@ -2926,7 +3924,22 @@
                 <w:szCs w:val="20"/>
                 <w:lang w:val="en-US"/>
               </w:rPr>
-              <w:t>10 &gt; 2</w:t>
+              <w:t>10 &gt;</w:t>
+            </w:r>
+            <w:r>
+              <w:rPr>
+                <w:sz w:val="20"/>
+                <w:szCs w:val="20"/>
+              </w:rPr>
+              <w:t>=</w:t>
+            </w:r>
+            <w:r>
+              <w:rPr>
+                <w:sz w:val="20"/>
+                <w:szCs w:val="20"/>
+                <w:lang w:val="en-US"/>
+              </w:rPr>
+              <w:t xml:space="preserve"> 2</w:t>
             </w:r>
             <w:r>
               <w:rPr>
@@ -3086,37 +4099,32 @@
               <w:rPr>
                 <w:b/>
               </w:rPr>
-              <w:t>У</w:t>
-            </w:r>
-            <w:r>
-              <w:rPr>
-                <w:b/>
-              </w:rPr>
-              <w:t>дача</w:t>
-            </w:r>
-          </w:p>
-          <w:p>
-            <w:pPr>
-              <w:rPr>
-                <w:sz w:val="20"/>
-                <w:szCs w:val="20"/>
-              </w:rPr>
-            </w:pPr>
-          </w:p>
-          <w:p>
-            <w:pPr>
-              <w:rPr>
-                <w:b/>
-                <w:sz w:val="20"/>
-                <w:szCs w:val="20"/>
-              </w:rPr>
-            </w:pPr>
-            <w:r>
-              <w:rPr>
-                <w:b/>
-                <w:sz w:val="20"/>
-                <w:szCs w:val="20"/>
-              </w:rPr>
+              <w:t>Удача</w:t>
+            </w:r>
+          </w:p>
+          <w:p>
+            <w:pPr>
+              <w:rPr>
+                <w:sz w:val="20"/>
+                <w:szCs w:val="20"/>
+              </w:rPr>
+            </w:pPr>
+          </w:p>
+          <w:p>
+            <w:pPr>
+              <w:rPr>
+                <w:b/>
+                <w:sz w:val="20"/>
+                <w:szCs w:val="20"/>
+              </w:rPr>
+            </w:pPr>
+            <w:r>
+              <w:rPr>
+                <w:b/>
+                <w:sz w:val="20"/>
+                <w:szCs w:val="20"/>
+              </w:rPr>
+              <w:lastRenderedPageBreak/>
               <w:t>Подстановка:</w:t>
             </w:r>
           </w:p>
@@ -3225,6 +4233,7 @@
           </w:tcPr>
           <w:p>
             <w:r>
+              <w:lastRenderedPageBreak/>
               <w:t>Прямой ход</w:t>
             </w:r>
           </w:p>
@@ -3298,7 +4307,22 @@
                 <w:szCs w:val="20"/>
                 <w:lang w:val="en-US"/>
               </w:rPr>
-              <w:t>10 &gt; 20</w:t>
+              <w:t>10 &gt;</w:t>
+            </w:r>
+            <w:r>
+              <w:rPr>
+                <w:sz w:val="20"/>
+                <w:szCs w:val="20"/>
+              </w:rPr>
+              <w:t>=</w:t>
+            </w:r>
+            <w:r>
+              <w:rPr>
+                <w:sz w:val="20"/>
+                <w:szCs w:val="20"/>
+                <w:lang w:val="en-US"/>
+              </w:rPr>
+              <w:t xml:space="preserve"> 20</w:t>
             </w:r>
           </w:p>
           <w:p>
@@ -3327,7 +4351,22 @@
                 <w:szCs w:val="20"/>
                 <w:lang w:val="en-US"/>
               </w:rPr>
-              <w:t>10 &gt; 3</w:t>
+              <w:t>10 &gt;</w:t>
+            </w:r>
+            <w:r>
+              <w:rPr>
+                <w:sz w:val="20"/>
+                <w:szCs w:val="20"/>
+              </w:rPr>
+              <w:t>=</w:t>
+            </w:r>
+            <w:r>
+              <w:rPr>
+                <w:sz w:val="20"/>
+                <w:szCs w:val="20"/>
+                <w:lang w:val="en-US"/>
+              </w:rPr>
+              <w:t xml:space="preserve"> 3</w:t>
             </w:r>
             <w:r>
               <w:rPr>
@@ -3613,7 +4652,15 @@
                 <w:szCs w:val="20"/>
                 <w:lang w:val="en-US"/>
               </w:rPr>
-              <w:t>0 &gt;= 10</w:t>
+              <w:t>0 &gt;</w:t>
+            </w:r>
+            <w:r>
+              <w:rPr>
+                <w:sz w:val="20"/>
+                <w:szCs w:val="20"/>
+                <w:lang w:val="en-US"/>
+              </w:rPr>
+              <w:t xml:space="preserve"> 10</w:t>
             </w:r>
             <w:r>
               <w:rPr>
@@ -3654,7 +4701,22 @@
                 <w:szCs w:val="20"/>
                 <w:lang w:val="en-US"/>
               </w:rPr>
-              <w:t xml:space="preserve"> &gt; 2</w:t>
+              <w:t xml:space="preserve"> &gt;</w:t>
+            </w:r>
+            <w:r>
+              <w:rPr>
+                <w:sz w:val="20"/>
+                <w:szCs w:val="20"/>
+              </w:rPr>
+              <w:t>=</w:t>
+            </w:r>
+            <w:r>
+              <w:rPr>
+                <w:sz w:val="20"/>
+                <w:szCs w:val="20"/>
+                <w:lang w:val="en-US"/>
+              </w:rPr>
+              <w:t xml:space="preserve"> 2</w:t>
             </w:r>
             <w:r>
               <w:rPr>
@@ -3786,7 +4848,13 @@
               <w:t>max21(A, B, C, B)</w:t>
             </w:r>
           </w:p>
-          <w:p/>
+          <w:p>
+            <w:pPr>
+              <w:rPr>
+                <w:lang w:val="en-US"/>
+              </w:rPr>
+            </w:pPr>
+          </w:p>
           <w:p>
             <w:pPr>
               <w:rPr>
@@ -4026,7 +5094,22 @@
                 <w:szCs w:val="20"/>
                 <w:lang w:val="en-US"/>
               </w:rPr>
-              <w:t xml:space="preserve"> &gt; 2</w:t>
+              <w:t xml:space="preserve"> &gt;</w:t>
+            </w:r>
+            <w:r>
+              <w:rPr>
+                <w:sz w:val="20"/>
+                <w:szCs w:val="20"/>
+              </w:rPr>
+              <w:t>=</w:t>
+            </w:r>
+            <w:r>
+              <w:rPr>
+                <w:sz w:val="20"/>
+                <w:szCs w:val="20"/>
+                <w:lang w:val="en-US"/>
+              </w:rPr>
+              <w:t xml:space="preserve"> 2</w:t>
             </w:r>
             <w:r>
               <w:rPr>
@@ -4081,7 +5164,15 @@
                 <w:szCs w:val="20"/>
                 <w:lang w:val="en-US"/>
               </w:rPr>
-              <w:t>0 &gt;= 10</w:t>
+              <w:t>0 &gt;</w:t>
+            </w:r>
+            <w:r>
+              <w:rPr>
+                <w:sz w:val="20"/>
+                <w:szCs w:val="20"/>
+                <w:lang w:val="en-US"/>
+              </w:rPr>
+              <w:t xml:space="preserve"> 10</w:t>
             </w:r>
           </w:p>
           <w:p>
@@ -4193,7 +5284,22 @@
                 <w:szCs w:val="20"/>
                 <w:lang w:val="en-US"/>
               </w:rPr>
-              <w:t xml:space="preserve"> &gt; 2</w:t>
+              <w:t xml:space="preserve"> &gt;</w:t>
+            </w:r>
+            <w:r>
+              <w:rPr>
+                <w:sz w:val="20"/>
+                <w:szCs w:val="20"/>
+              </w:rPr>
+              <w:t>=</w:t>
+            </w:r>
+            <w:r>
+              <w:rPr>
+                <w:sz w:val="20"/>
+                <w:szCs w:val="20"/>
+                <w:lang w:val="en-US"/>
+              </w:rPr>
+              <w:t xml:space="preserve"> 2</w:t>
             </w:r>
             <w:r>
               <w:rPr>
@@ -4343,35 +5449,7 @@
                 <w:sz w:val="20"/>
                 <w:szCs w:val="20"/>
               </w:rPr>
-              <w:t>21(10</w:t>
-            </w:r>
-            <w:r>
-              <w:rPr>
-                <w:sz w:val="20"/>
-                <w:szCs w:val="20"/>
-              </w:rPr>
-              <w:t>, 3</w:t>
-            </w:r>
-            <w:r>
-              <w:rPr>
-                <w:sz w:val="20"/>
-                <w:szCs w:val="20"/>
-              </w:rPr>
-              <w:t>0</w:t>
-            </w:r>
-            <w:r>
-              <w:rPr>
-                <w:sz w:val="20"/>
-                <w:szCs w:val="20"/>
-              </w:rPr>
-              <w:t>, 2</w:t>
-            </w:r>
-            <w:r>
-              <w:rPr>
-                <w:sz w:val="20"/>
-                <w:szCs w:val="20"/>
-              </w:rPr>
-              <w:t xml:space="preserve">0, </w:t>
+              <w:t xml:space="preserve">21(10, 30, 20, </w:t>
             </w:r>
             <w:r>
               <w:rPr>
@@ -4403,7 +5481,6 @@
                 <w:sz w:val="20"/>
                 <w:szCs w:val="20"/>
               </w:rPr>
-              <w:lastRenderedPageBreak/>
               <w:t>Выбор 1ой из целей (верхней)</w:t>
             </w:r>
           </w:p>
@@ -4426,7 +5503,6 @@
                 <w:sz w:val="20"/>
                 <w:szCs w:val="20"/>
               </w:rPr>
-              <w:lastRenderedPageBreak/>
               <w:t>Подстановка:</w:t>
             </w:r>
           </w:p>
@@ -4492,24 +5568,40 @@
                 <w:szCs w:val="20"/>
                 <w:lang w:val="en-US"/>
               </w:rPr>
-              <w:t>20 &gt;= 10</w:t>
-            </w:r>
-          </w:p>
-          <w:p>
-            <w:pPr>
-              <w:rPr>
-                <w:sz w:val="20"/>
-                <w:szCs w:val="20"/>
-                <w:lang w:val="en-US"/>
-              </w:rPr>
-            </w:pPr>
-            <w:r>
-              <w:rPr>
-                <w:sz w:val="20"/>
-                <w:szCs w:val="20"/>
-                <w:lang w:val="en-US"/>
-              </w:rPr>
-              <w:t>20 &gt;= 30</w:t>
+              <w:t>20 &gt;</w:t>
+            </w:r>
+            <w:r>
+              <w:rPr>
+                <w:sz w:val="20"/>
+                <w:szCs w:val="20"/>
+                <w:lang w:val="en-US"/>
+              </w:rPr>
+              <w:t xml:space="preserve"> 10</w:t>
+            </w:r>
+          </w:p>
+          <w:p>
+            <w:pPr>
+              <w:rPr>
+                <w:sz w:val="20"/>
+                <w:szCs w:val="20"/>
+                <w:lang w:val="en-US"/>
+              </w:rPr>
+            </w:pPr>
+            <w:r>
+              <w:rPr>
+                <w:sz w:val="20"/>
+                <w:szCs w:val="20"/>
+                <w:lang w:val="en-US"/>
+              </w:rPr>
+              <w:t>20 &gt;</w:t>
+            </w:r>
+            <w:r>
+              <w:rPr>
+                <w:sz w:val="20"/>
+                <w:szCs w:val="20"/>
+                <w:lang w:val="en-US"/>
+              </w:rPr>
+              <w:t xml:space="preserve"> 30</w:t>
             </w:r>
           </w:p>
           <w:p>
@@ -4863,7 +5955,15 @@
                 <w:szCs w:val="20"/>
                 <w:lang w:val="en-US"/>
               </w:rPr>
-              <w:t>20 &gt;= 30</w:t>
+              <w:t>20 &gt;</w:t>
+            </w:r>
+            <w:r>
+              <w:rPr>
+                <w:sz w:val="20"/>
+                <w:szCs w:val="20"/>
+                <w:lang w:val="en-US"/>
+              </w:rPr>
+              <w:t xml:space="preserve"> 30</w:t>
             </w:r>
           </w:p>
           <w:p>
@@ -4917,7 +6017,15 @@
                 <w:szCs w:val="20"/>
                 <w:lang w:val="en-US"/>
               </w:rPr>
-              <w:t>20 &gt;= 10</w:t>
+              <w:t>20 &gt;</w:t>
+            </w:r>
+            <w:r>
+              <w:rPr>
+                <w:sz w:val="20"/>
+                <w:szCs w:val="20"/>
+                <w:lang w:val="en-US"/>
+              </w:rPr>
+              <w:t xml:space="preserve"> 10</w:t>
             </w:r>
           </w:p>
           <w:p>
@@ -5020,7 +6128,15 @@
                 <w:szCs w:val="20"/>
                 <w:lang w:val="en-US"/>
               </w:rPr>
-              <w:t>20 &gt;= 30</w:t>
+              <w:t>20 &gt;</w:t>
+            </w:r>
+            <w:r>
+              <w:rPr>
+                <w:sz w:val="20"/>
+                <w:szCs w:val="20"/>
+                <w:lang w:val="en-US"/>
+              </w:rPr>
+              <w:t xml:space="preserve"> 30</w:t>
             </w:r>
           </w:p>
           <w:p>
@@ -5059,6 +6175,7 @@
                 <w:szCs w:val="20"/>
                 <w:lang w:val="en-US"/>
               </w:rPr>
+              <w:lastRenderedPageBreak/>
               <w:t>(</w:t>
             </w:r>
             <w:proofErr w:type="spellStart"/>
@@ -5135,6 +6252,7 @@
               <w:rPr>
                 <w:b/>
               </w:rPr>
+              <w:lastRenderedPageBreak/>
               <w:t>Откат</w:t>
             </w:r>
             <w:r>
@@ -5143,6 +6261,7 @@
           </w:p>
           <w:p>
             <w:r>
+              <w:lastRenderedPageBreak/>
               <w:t>(тупиковая ситуация)</w:t>
             </w:r>
           </w:p>
@@ -5187,35 +6306,7 @@
                 <w:sz w:val="20"/>
                 <w:szCs w:val="20"/>
               </w:rPr>
-              <w:t>21(10</w:t>
-            </w:r>
-            <w:r>
-              <w:rPr>
-                <w:sz w:val="20"/>
-                <w:szCs w:val="20"/>
-              </w:rPr>
-              <w:t>, 3</w:t>
-            </w:r>
-            <w:r>
-              <w:rPr>
-                <w:sz w:val="20"/>
-                <w:szCs w:val="20"/>
-              </w:rPr>
-              <w:t>0</w:t>
-            </w:r>
-            <w:r>
-              <w:rPr>
-                <w:sz w:val="20"/>
-                <w:szCs w:val="20"/>
-              </w:rPr>
-              <w:t>, 2</w:t>
-            </w:r>
-            <w:r>
-              <w:rPr>
-                <w:sz w:val="20"/>
-                <w:szCs w:val="20"/>
-              </w:rPr>
-              <w:t xml:space="preserve">0, </w:t>
+              <w:t xml:space="preserve">21(10, 30, 20, </w:t>
             </w:r>
             <w:r>
               <w:rPr>
@@ -5797,15 +6888,7 @@
                 <w:szCs w:val="20"/>
                 <w:lang w:val="en-US"/>
               </w:rPr>
-              <w:t>max22</w:t>
-            </w:r>
-            <w:r>
-              <w:rPr>
-                <w:sz w:val="20"/>
-                <w:szCs w:val="20"/>
-                <w:lang w:val="en-US"/>
-              </w:rPr>
-              <w:t>(1</w:t>
+              <w:t>max22(1</w:t>
             </w:r>
             <w:r>
               <w:rPr>
@@ -5875,33 +6958,290 @@
           <w:tcPr>
             <w:tcW w:w="447" w:type="dxa"/>
           </w:tcPr>
+          <w:p>
+            <w:pPr>
+              <w:pStyle w:val="a3"/>
+              <w:numPr>
+                <w:ilvl w:val="0"/>
+                <w:numId w:val="9"/>
+              </w:numPr>
+            </w:pPr>
+          </w:p>
+        </w:tc>
+        <w:tc>
+          <w:tcPr>
+            <w:tcW w:w="2667" w:type="dxa"/>
+          </w:tcPr>
+          <w:p>
+            <w:pPr>
+              <w:rPr>
+                <w:sz w:val="20"/>
+                <w:szCs w:val="20"/>
+                <w:lang w:val="en-US"/>
+              </w:rPr>
+            </w:pPr>
+            <w:r>
+              <w:rPr>
+                <w:sz w:val="20"/>
+                <w:szCs w:val="20"/>
+                <w:lang w:val="en-US"/>
+              </w:rPr>
+              <w:t>max22(1</w:t>
+            </w:r>
+            <w:r>
+              <w:rPr>
+                <w:sz w:val="20"/>
+                <w:szCs w:val="20"/>
+                <w:lang w:val="en-US"/>
+              </w:rPr>
+              <w:t>0</w:t>
+            </w:r>
+            <w:r>
+              <w:rPr>
+                <w:sz w:val="20"/>
+                <w:szCs w:val="20"/>
+                <w:lang w:val="en-US"/>
+              </w:rPr>
+              <w:t>, 3</w:t>
+            </w:r>
+            <w:r>
+              <w:rPr>
+                <w:sz w:val="20"/>
+                <w:szCs w:val="20"/>
+                <w:lang w:val="en-US"/>
+              </w:rPr>
+              <w:t>0</w:t>
+            </w:r>
+            <w:r>
+              <w:rPr>
+                <w:sz w:val="20"/>
+                <w:szCs w:val="20"/>
+                <w:lang w:val="en-US"/>
+              </w:rPr>
+              <w:t>, 2</w:t>
+            </w:r>
+            <w:r>
+              <w:rPr>
+                <w:sz w:val="20"/>
+                <w:szCs w:val="20"/>
+                <w:lang w:val="en-US"/>
+              </w:rPr>
+              <w:t>0</w:t>
+            </w:r>
+            <w:r>
+              <w:rPr>
+                <w:sz w:val="20"/>
+                <w:szCs w:val="20"/>
+                <w:lang w:val="en-US"/>
+              </w:rPr>
+              <w:t>, Max)</w:t>
+            </w:r>
+          </w:p>
+          <w:p>
+            <w:pPr>
+              <w:rPr>
+                <w:b/>
+                <w:sz w:val="20"/>
+                <w:szCs w:val="20"/>
+              </w:rPr>
+            </w:pPr>
+          </w:p>
+        </w:tc>
+        <w:tc>
+          <w:tcPr>
+            <w:tcW w:w="3118" w:type="dxa"/>
+          </w:tcPr>
+          <w:p>
+            <w:pPr>
+              <w:rPr>
+                <w:sz w:val="20"/>
+                <w:szCs w:val="20"/>
+                <w:lang w:val="en-US"/>
+              </w:rPr>
+            </w:pPr>
+            <w:r>
+              <w:rPr>
+                <w:sz w:val="20"/>
+                <w:szCs w:val="20"/>
+                <w:lang w:val="en-US"/>
+              </w:rPr>
+              <w:t>max22(1</w:t>
+            </w:r>
+            <w:r>
+              <w:rPr>
+                <w:sz w:val="20"/>
+                <w:szCs w:val="20"/>
+                <w:lang w:val="en-US"/>
+              </w:rPr>
+              <w:t>0</w:t>
+            </w:r>
+            <w:r>
+              <w:rPr>
+                <w:sz w:val="20"/>
+                <w:szCs w:val="20"/>
+                <w:lang w:val="en-US"/>
+              </w:rPr>
+              <w:t>, 3</w:t>
+            </w:r>
+            <w:r>
+              <w:rPr>
+                <w:sz w:val="20"/>
+                <w:szCs w:val="20"/>
+                <w:lang w:val="en-US"/>
+              </w:rPr>
+              <w:t>0</w:t>
+            </w:r>
+            <w:r>
+              <w:rPr>
+                <w:sz w:val="20"/>
+                <w:szCs w:val="20"/>
+                <w:lang w:val="en-US"/>
+              </w:rPr>
+              <w:t>, 2</w:t>
+            </w:r>
+            <w:r>
+              <w:rPr>
+                <w:sz w:val="20"/>
+                <w:szCs w:val="20"/>
+                <w:lang w:val="en-US"/>
+              </w:rPr>
+              <w:t>0</w:t>
+            </w:r>
+            <w:r>
+              <w:rPr>
+                <w:sz w:val="20"/>
+                <w:szCs w:val="20"/>
+                <w:lang w:val="en-US"/>
+              </w:rPr>
+              <w:t>, Max)</w:t>
+            </w:r>
+          </w:p>
+          <w:p>
+            <w:pPr>
+              <w:rPr>
+                <w:sz w:val="20"/>
+                <w:szCs w:val="20"/>
+              </w:rPr>
+            </w:pPr>
+            <w:r>
+              <w:rPr>
+                <w:sz w:val="20"/>
+                <w:szCs w:val="20"/>
+              </w:rPr>
+              <w:t>=</w:t>
+            </w:r>
+          </w:p>
+          <w:p>
+            <w:pPr>
+              <w:rPr>
+                <w:sz w:val="20"/>
+                <w:szCs w:val="20"/>
+              </w:rPr>
+            </w:pPr>
+            <w:r>
+              <w:rPr>
+                <w:sz w:val="20"/>
+                <w:szCs w:val="20"/>
+                <w:lang w:val="en-US"/>
+              </w:rPr>
+              <w:t>max</w:t>
+            </w:r>
+            <w:r>
+              <w:rPr>
+                <w:sz w:val="20"/>
+                <w:szCs w:val="20"/>
+              </w:rPr>
+              <w:t>11(</w:t>
+            </w:r>
+            <w:r>
+              <w:rPr>
+                <w:sz w:val="20"/>
+                <w:szCs w:val="20"/>
+                <w:lang w:val="en-US"/>
+              </w:rPr>
+              <w:t>A</w:t>
+            </w:r>
+            <w:r>
+              <w:rPr>
+                <w:sz w:val="20"/>
+                <w:szCs w:val="20"/>
+              </w:rPr>
+              <w:t xml:space="preserve">, </w:t>
+            </w:r>
+            <w:r>
+              <w:rPr>
+                <w:sz w:val="20"/>
+                <w:szCs w:val="20"/>
+                <w:lang w:val="en-US"/>
+              </w:rPr>
+              <w:t>B</w:t>
+            </w:r>
+            <w:r>
+              <w:rPr>
+                <w:sz w:val="20"/>
+                <w:szCs w:val="20"/>
+              </w:rPr>
+              <w:t xml:space="preserve">, </w:t>
+            </w:r>
+            <w:r>
+              <w:rPr>
+                <w:sz w:val="20"/>
+                <w:szCs w:val="20"/>
+                <w:lang w:val="en-US"/>
+              </w:rPr>
+              <w:t>A</w:t>
+            </w:r>
+            <w:r>
+              <w:rPr>
+                <w:sz w:val="20"/>
+                <w:szCs w:val="20"/>
+              </w:rPr>
+              <w:t>)</w:t>
+            </w:r>
+          </w:p>
+          <w:p>
+            <w:pPr>
+              <w:rPr>
+                <w:sz w:val="20"/>
+                <w:szCs w:val="20"/>
+              </w:rPr>
+            </w:pPr>
+          </w:p>
+          <w:p>
+            <w:pPr>
+              <w:rPr>
+                <w:b/>
+              </w:rPr>
+            </w:pPr>
+            <w:r>
+              <w:rPr>
+                <w:b/>
+              </w:rPr>
+              <w:t>Неудача</w:t>
+            </w:r>
+          </w:p>
+          <w:p>
+            <w:pPr>
+              <w:rPr>
+                <w:sz w:val="20"/>
+                <w:szCs w:val="20"/>
+              </w:rPr>
+            </w:pPr>
+            <w:r>
+              <w:t>(главные функторы не совпадают)</w:t>
+            </w:r>
+          </w:p>
           <w:p/>
         </w:tc>
         <w:tc>
           <w:tcPr>
-            <w:tcW w:w="2667" w:type="dxa"/>
-          </w:tcPr>
-          <w:p>
-            <w:pPr>
-              <w:rPr>
-                <w:b/>
-                <w:sz w:val="20"/>
-                <w:szCs w:val="20"/>
-              </w:rPr>
-            </w:pPr>
-          </w:p>
-        </w:tc>
-        <w:tc>
-          <w:tcPr>
-            <w:tcW w:w="3118" w:type="dxa"/>
-          </w:tcPr>
-          <w:p/>
-        </w:tc>
-        <w:tc>
-          <w:tcPr>
             <w:tcW w:w="3113" w:type="dxa"/>
           </w:tcPr>
-          <w:p/>
+          <w:p>
+            <w:r>
+              <w:t>Прямой ход, переход к следующему предложению.</w:t>
+            </w:r>
+          </w:p>
         </w:tc>
       </w:tr>
       <w:tr>
@@ -5909,7 +7249,15 @@
           <w:tcPr>
             <w:tcW w:w="447" w:type="dxa"/>
           </w:tcPr>
-          <w:p/>
+          <w:p>
+            <w:pPr>
+              <w:pStyle w:val="a3"/>
+              <w:numPr>
+                <w:ilvl w:val="0"/>
+                <w:numId w:val="9"/>
+              </w:numPr>
+            </w:pPr>
+          </w:p>
         </w:tc>
         <w:tc>
           <w:tcPr>
@@ -5917,25 +7265,38 @@
           </w:tcPr>
           <w:p>
             <w:pPr>
-              <w:rPr>
-                <w:b/>
-                <w:sz w:val="20"/>
-                <w:szCs w:val="20"/>
-              </w:rPr>
-            </w:pPr>
+              <w:jc w:val="center"/>
+            </w:pPr>
+            <w:r>
+              <w:t>***</w:t>
+            </w:r>
           </w:p>
         </w:tc>
         <w:tc>
           <w:tcPr>
             <w:tcW w:w="3118" w:type="dxa"/>
           </w:tcPr>
-          <w:p/>
+          <w:p>
+            <w:pPr>
+              <w:jc w:val="center"/>
+            </w:pPr>
+            <w:r>
+              <w:t>***</w:t>
+            </w:r>
+          </w:p>
         </w:tc>
         <w:tc>
           <w:tcPr>
             <w:tcW w:w="3113" w:type="dxa"/>
           </w:tcPr>
-          <w:p/>
+          <w:p>
+            <w:pPr>
+              <w:jc w:val="center"/>
+            </w:pPr>
+            <w:r>
+              <w:t>***</w:t>
+            </w:r>
+          </w:p>
         </w:tc>
       </w:tr>
       <w:tr>
@@ -5943,33 +7304,420 @@
           <w:tcPr>
             <w:tcW w:w="447" w:type="dxa"/>
           </w:tcPr>
+          <w:p>
+            <w:pPr>
+              <w:pStyle w:val="a3"/>
+              <w:numPr>
+                <w:ilvl w:val="0"/>
+                <w:numId w:val="9"/>
+              </w:numPr>
+            </w:pPr>
+          </w:p>
+        </w:tc>
+        <w:tc>
+          <w:tcPr>
+            <w:tcW w:w="2667" w:type="dxa"/>
+          </w:tcPr>
+          <w:p>
+            <w:pPr>
+              <w:rPr>
+                <w:sz w:val="20"/>
+                <w:szCs w:val="20"/>
+                <w:lang w:val="en-US"/>
+              </w:rPr>
+            </w:pPr>
+            <w:r>
+              <w:rPr>
+                <w:sz w:val="20"/>
+                <w:szCs w:val="20"/>
+                <w:lang w:val="en-US"/>
+              </w:rPr>
+              <w:t>10 &gt;</w:t>
+            </w:r>
+            <w:r>
+              <w:rPr>
+                <w:sz w:val="20"/>
+                <w:szCs w:val="20"/>
+              </w:rPr>
+              <w:t>=</w:t>
+            </w:r>
+            <w:r>
+              <w:rPr>
+                <w:sz w:val="20"/>
+                <w:szCs w:val="20"/>
+                <w:lang w:val="en-US"/>
+              </w:rPr>
+              <w:t xml:space="preserve"> 30</w:t>
+            </w:r>
+            <w:r>
+              <w:rPr>
+                <w:sz w:val="20"/>
+                <w:szCs w:val="20"/>
+                <w:lang w:val="en-US"/>
+              </w:rPr>
+              <w:t xml:space="preserve">, </w:t>
+            </w:r>
+          </w:p>
+          <w:p>
+            <w:pPr>
+              <w:rPr>
+                <w:sz w:val="20"/>
+                <w:szCs w:val="20"/>
+                <w:lang w:val="en-US"/>
+              </w:rPr>
+            </w:pPr>
+            <w:r>
+              <w:rPr>
+                <w:sz w:val="20"/>
+                <w:szCs w:val="20"/>
+                <w:lang w:val="en-US"/>
+              </w:rPr>
+              <w:t>10 &gt;</w:t>
+            </w:r>
+            <w:r>
+              <w:rPr>
+                <w:sz w:val="20"/>
+                <w:szCs w:val="20"/>
+              </w:rPr>
+              <w:t>=</w:t>
+            </w:r>
+            <w:r>
+              <w:rPr>
+                <w:sz w:val="20"/>
+                <w:szCs w:val="20"/>
+                <w:lang w:val="en-US"/>
+              </w:rPr>
+              <w:t xml:space="preserve"> 20</w:t>
+            </w:r>
+            <w:r>
+              <w:rPr>
+                <w:sz w:val="20"/>
+                <w:szCs w:val="20"/>
+                <w:lang w:val="en-US"/>
+              </w:rPr>
+              <w:t>,</w:t>
+            </w:r>
+          </w:p>
+          <w:p>
+            <w:pPr>
+              <w:rPr>
+                <w:sz w:val="20"/>
+                <w:szCs w:val="20"/>
+                <w:lang w:val="en-US"/>
+              </w:rPr>
+            </w:pPr>
+            <w:r>
+              <w:rPr>
+                <w:sz w:val="20"/>
+                <w:szCs w:val="20"/>
+                <w:lang w:val="en-US"/>
+              </w:rPr>
+              <w:t>!</w:t>
+            </w:r>
+          </w:p>
+          <w:p>
+            <w:pPr>
+              <w:rPr>
+                <w:sz w:val="20"/>
+                <w:szCs w:val="20"/>
+                <w:lang w:val="en-US"/>
+              </w:rPr>
+            </w:pPr>
+          </w:p>
+          <w:p>
+            <w:r>
+              <w:rPr>
+                <w:sz w:val="20"/>
+                <w:szCs w:val="20"/>
+              </w:rPr>
+              <w:t>Выбор 1ой из целей (верхней)</w:t>
+            </w:r>
+          </w:p>
+        </w:tc>
+        <w:tc>
+          <w:tcPr>
+            <w:tcW w:w="3118" w:type="dxa"/>
+          </w:tcPr>
+          <w:p>
+            <w:pPr>
+              <w:rPr>
+                <w:sz w:val="20"/>
+                <w:szCs w:val="20"/>
+                <w:lang w:val="en-US"/>
+              </w:rPr>
+            </w:pPr>
+            <w:r>
+              <w:rPr>
+                <w:sz w:val="20"/>
+                <w:szCs w:val="20"/>
+                <w:lang w:val="en-US"/>
+              </w:rPr>
+              <w:t>max22(1</w:t>
+            </w:r>
+            <w:r>
+              <w:rPr>
+                <w:sz w:val="20"/>
+                <w:szCs w:val="20"/>
+                <w:lang w:val="en-US"/>
+              </w:rPr>
+              <w:t>0</w:t>
+            </w:r>
+            <w:r>
+              <w:rPr>
+                <w:sz w:val="20"/>
+                <w:szCs w:val="20"/>
+                <w:lang w:val="en-US"/>
+              </w:rPr>
+              <w:t>, 3</w:t>
+            </w:r>
+            <w:r>
+              <w:rPr>
+                <w:sz w:val="20"/>
+                <w:szCs w:val="20"/>
+                <w:lang w:val="en-US"/>
+              </w:rPr>
+              <w:t>0</w:t>
+            </w:r>
+            <w:r>
+              <w:rPr>
+                <w:sz w:val="20"/>
+                <w:szCs w:val="20"/>
+                <w:lang w:val="en-US"/>
+              </w:rPr>
+              <w:t>, 2</w:t>
+            </w:r>
+            <w:r>
+              <w:rPr>
+                <w:sz w:val="20"/>
+                <w:szCs w:val="20"/>
+                <w:lang w:val="en-US"/>
+              </w:rPr>
+              <w:t>0</w:t>
+            </w:r>
+            <w:r>
+              <w:rPr>
+                <w:sz w:val="20"/>
+                <w:szCs w:val="20"/>
+                <w:lang w:val="en-US"/>
+              </w:rPr>
+              <w:t>, Max)</w:t>
+            </w:r>
+          </w:p>
+          <w:p>
+            <w:pPr>
+              <w:rPr>
+                <w:sz w:val="20"/>
+                <w:szCs w:val="20"/>
+                <w:lang w:val="en-US"/>
+              </w:rPr>
+            </w:pPr>
+            <w:r>
+              <w:rPr>
+                <w:sz w:val="20"/>
+                <w:szCs w:val="20"/>
+                <w:lang w:val="en-US"/>
+              </w:rPr>
+              <w:t>=</w:t>
+            </w:r>
+          </w:p>
+          <w:p>
+            <w:pPr>
+              <w:rPr>
+                <w:sz w:val="20"/>
+                <w:szCs w:val="20"/>
+                <w:lang w:val="en-US"/>
+              </w:rPr>
+            </w:pPr>
+            <w:r>
+              <w:rPr>
+                <w:sz w:val="20"/>
+                <w:szCs w:val="20"/>
+                <w:lang w:val="en-US"/>
+              </w:rPr>
+              <w:t>max22(A, B, C, A)</w:t>
+            </w:r>
+          </w:p>
+          <w:p>
+            <w:pPr>
+              <w:rPr>
+                <w:lang w:val="en-US"/>
+              </w:rPr>
+            </w:pPr>
+          </w:p>
+          <w:p>
+            <w:pPr>
+              <w:rPr>
+                <w:b/>
+              </w:rPr>
+            </w:pPr>
+            <w:r>
+              <w:rPr>
+                <w:b/>
+              </w:rPr>
+              <w:t>Удача</w:t>
+            </w:r>
+          </w:p>
+          <w:p>
+            <w:pPr>
+              <w:rPr>
+                <w:sz w:val="20"/>
+                <w:szCs w:val="20"/>
+              </w:rPr>
+            </w:pPr>
+          </w:p>
+          <w:p>
+            <w:pPr>
+              <w:rPr>
+                <w:b/>
+                <w:sz w:val="20"/>
+                <w:szCs w:val="20"/>
+              </w:rPr>
+            </w:pPr>
+            <w:r>
+              <w:rPr>
+                <w:b/>
+                <w:sz w:val="20"/>
+                <w:szCs w:val="20"/>
+              </w:rPr>
+              <w:t>Подстановка:</w:t>
+            </w:r>
+          </w:p>
+          <w:p>
+            <w:pPr>
+              <w:rPr>
+                <w:sz w:val="20"/>
+                <w:szCs w:val="20"/>
+              </w:rPr>
+            </w:pPr>
+            <w:r>
+              <w:rPr>
+                <w:sz w:val="20"/>
+                <w:szCs w:val="20"/>
+              </w:rPr>
+              <w:t>{</w:t>
+            </w:r>
+            <w:r>
+              <w:rPr>
+                <w:sz w:val="20"/>
+                <w:szCs w:val="20"/>
+                <w:lang w:val="en-US"/>
+              </w:rPr>
+              <w:t>A</w:t>
+            </w:r>
+            <w:r>
+              <w:rPr>
+                <w:sz w:val="20"/>
+                <w:szCs w:val="20"/>
+              </w:rPr>
+              <w:t xml:space="preserve">=10, </w:t>
+            </w:r>
+            <w:r>
+              <w:rPr>
+                <w:sz w:val="20"/>
+                <w:szCs w:val="20"/>
+                <w:lang w:val="en-US"/>
+              </w:rPr>
+              <w:t>B</w:t>
+            </w:r>
+            <w:r>
+              <w:rPr>
+                <w:sz w:val="20"/>
+                <w:szCs w:val="20"/>
+              </w:rPr>
+              <w:t xml:space="preserve">=30, </w:t>
+            </w:r>
+            <w:r>
+              <w:rPr>
+                <w:sz w:val="20"/>
+                <w:szCs w:val="20"/>
+                <w:lang w:val="en-US"/>
+              </w:rPr>
+              <w:t>C</w:t>
+            </w:r>
+            <w:r>
+              <w:rPr>
+                <w:sz w:val="20"/>
+                <w:szCs w:val="20"/>
+              </w:rPr>
+              <w:t xml:space="preserve">=20, </w:t>
+            </w:r>
+            <w:r>
+              <w:rPr>
+                <w:sz w:val="20"/>
+                <w:szCs w:val="20"/>
+                <w:lang w:val="en-US"/>
+              </w:rPr>
+              <w:t>Max</w:t>
+            </w:r>
+            <w:r>
+              <w:rPr>
+                <w:sz w:val="20"/>
+                <w:szCs w:val="20"/>
+              </w:rPr>
+              <w:t>=</w:t>
+            </w:r>
+            <w:r>
+              <w:rPr>
+                <w:sz w:val="20"/>
+                <w:szCs w:val="20"/>
+                <w:lang w:val="en-US"/>
+              </w:rPr>
+              <w:t>A</w:t>
+            </w:r>
+            <w:r>
+              <w:rPr>
+                <w:sz w:val="20"/>
+                <w:szCs w:val="20"/>
+              </w:rPr>
+              <w:t>}</w:t>
+            </w:r>
+          </w:p>
           <w:p/>
         </w:tc>
         <w:tc>
           <w:tcPr>
-            <w:tcW w:w="2667" w:type="dxa"/>
-          </w:tcPr>
-          <w:p>
-            <w:pPr>
-              <w:rPr>
-                <w:b/>
-                <w:sz w:val="20"/>
-                <w:szCs w:val="20"/>
-              </w:rPr>
-            </w:pPr>
-          </w:p>
-        </w:tc>
-        <w:tc>
-          <w:tcPr>
-            <w:tcW w:w="3118" w:type="dxa"/>
-          </w:tcPr>
-          <w:p/>
-        </w:tc>
-        <w:tc>
-          <w:tcPr>
             <w:tcW w:w="3113" w:type="dxa"/>
           </w:tcPr>
-          <w:p/>
+          <w:p>
+            <w:r>
+              <w:t>Прямой ход</w:t>
+            </w:r>
+          </w:p>
+          <w:p>
+            <w:r>
+              <w:rPr>
+                <w:b/>
+              </w:rPr>
+              <w:t>Изменение резольвенты</w:t>
+            </w:r>
+            <w:r>
+              <w:t>:</w:t>
+            </w:r>
+          </w:p>
+          <w:p>
+            <w:pPr>
+              <w:pStyle w:val="a3"/>
+              <w:numPr>
+                <w:ilvl w:val="0"/>
+                <w:numId w:val="10"/>
+              </w:numPr>
+            </w:pPr>
+            <w:r>
+              <w:t>применение редукции</w:t>
+            </w:r>
+          </w:p>
+          <w:p>
+            <w:pPr>
+              <w:pStyle w:val="a3"/>
+              <w:numPr>
+                <w:ilvl w:val="0"/>
+                <w:numId w:val="10"/>
+              </w:numPr>
+            </w:pPr>
+            <w:r>
+              <w:t>применение подстановки</w:t>
+            </w:r>
+          </w:p>
         </w:tc>
       </w:tr>
       <w:tr>
@@ -5977,36 +7725,212 @@
           <w:tcPr>
             <w:tcW w:w="447" w:type="dxa"/>
           </w:tcPr>
+          <w:p>
+            <w:pPr>
+              <w:pStyle w:val="a3"/>
+              <w:numPr>
+                <w:ilvl w:val="0"/>
+                <w:numId w:val="10"/>
+              </w:numPr>
+            </w:pPr>
+          </w:p>
+        </w:tc>
+        <w:tc>
+          <w:tcPr>
+            <w:tcW w:w="2667" w:type="dxa"/>
+          </w:tcPr>
+          <w:p>
+            <w:pPr>
+              <w:rPr>
+                <w:sz w:val="20"/>
+                <w:szCs w:val="20"/>
+                <w:lang w:val="en-US"/>
+              </w:rPr>
+            </w:pPr>
+            <w:r>
+              <w:rPr>
+                <w:sz w:val="20"/>
+                <w:szCs w:val="20"/>
+                <w:lang w:val="en-US"/>
+              </w:rPr>
+              <w:t>10 &gt;</w:t>
+            </w:r>
+            <w:r>
+              <w:rPr>
+                <w:sz w:val="20"/>
+                <w:szCs w:val="20"/>
+              </w:rPr>
+              <w:t>=</w:t>
+            </w:r>
+            <w:r>
+              <w:rPr>
+                <w:sz w:val="20"/>
+                <w:szCs w:val="20"/>
+                <w:lang w:val="en-US"/>
+              </w:rPr>
+              <w:t xml:space="preserve"> 20</w:t>
+            </w:r>
+          </w:p>
           <w:p/>
         </w:tc>
         <w:tc>
           <w:tcPr>
-            <w:tcW w:w="2667" w:type="dxa"/>
-          </w:tcPr>
-          <w:p>
-            <w:pPr>
-              <w:rPr>
-                <w:b/>
-                <w:sz w:val="20"/>
-                <w:szCs w:val="20"/>
-              </w:rPr>
-            </w:pPr>
-          </w:p>
-        </w:tc>
-        <w:tc>
-          <w:tcPr>
             <w:tcW w:w="3118" w:type="dxa"/>
           </w:tcPr>
-          <w:p/>
+          <w:p>
+            <w:pPr>
+              <w:rPr>
+                <w:sz w:val="20"/>
+                <w:szCs w:val="20"/>
+                <w:lang w:val="en-US"/>
+              </w:rPr>
+            </w:pPr>
+            <w:r>
+              <w:rPr>
+                <w:sz w:val="20"/>
+                <w:szCs w:val="20"/>
+                <w:lang w:val="en-US"/>
+              </w:rPr>
+              <w:t>10 &gt;</w:t>
+            </w:r>
+            <w:r>
+              <w:rPr>
+                <w:sz w:val="20"/>
+                <w:szCs w:val="20"/>
+              </w:rPr>
+              <w:t>=</w:t>
+            </w:r>
+            <w:r>
+              <w:rPr>
+                <w:sz w:val="20"/>
+                <w:szCs w:val="20"/>
+                <w:lang w:val="en-US"/>
+              </w:rPr>
+              <w:t xml:space="preserve"> 30</w:t>
+            </w:r>
+          </w:p>
+          <w:p>
+            <w:pPr>
+              <w:rPr>
+                <w:sz w:val="20"/>
+                <w:szCs w:val="20"/>
+                <w:lang w:val="en-US"/>
+              </w:rPr>
+            </w:pPr>
+          </w:p>
+          <w:p>
+            <w:pPr>
+              <w:rPr>
+                <w:b/>
+              </w:rPr>
+            </w:pPr>
+            <w:r>
+              <w:rPr>
+                <w:b/>
+              </w:rPr>
+              <w:t>Неудача</w:t>
+            </w:r>
+          </w:p>
+          <w:p>
+            <w:pPr>
+              <w:rPr>
+                <w:sz w:val="20"/>
+                <w:szCs w:val="20"/>
+                <w:lang w:val="en-US"/>
+              </w:rPr>
+            </w:pPr>
+            <w:r>
+              <w:rPr>
+                <w:sz w:val="20"/>
+                <w:szCs w:val="20"/>
+                <w:lang w:val="en-US"/>
+              </w:rPr>
+              <w:t>(</w:t>
+            </w:r>
+            <w:proofErr w:type="spellStart"/>
+            <w:r>
+              <w:rPr>
+                <w:sz w:val="20"/>
+                <w:szCs w:val="20"/>
+                <w:lang w:val="en-US"/>
+              </w:rPr>
+              <w:t>ложное</w:t>
+            </w:r>
+            <w:proofErr w:type="spellEnd"/>
+            <w:r>
+              <w:rPr>
+                <w:sz w:val="20"/>
+                <w:szCs w:val="20"/>
+                <w:lang w:val="en-US"/>
+              </w:rPr>
+              <w:t xml:space="preserve"> </w:t>
+            </w:r>
+            <w:proofErr w:type="spellStart"/>
+            <w:r>
+              <w:rPr>
+                <w:sz w:val="20"/>
+                <w:szCs w:val="20"/>
+                <w:lang w:val="en-US"/>
+              </w:rPr>
+              <w:t>логическое</w:t>
+            </w:r>
+            <w:proofErr w:type="spellEnd"/>
+            <w:r>
+              <w:rPr>
+                <w:sz w:val="20"/>
+                <w:szCs w:val="20"/>
+                <w:lang w:val="en-US"/>
+              </w:rPr>
+              <w:t xml:space="preserve"> </w:t>
+            </w:r>
+            <w:proofErr w:type="spellStart"/>
+            <w:r>
+              <w:rPr>
+                <w:sz w:val="20"/>
+                <w:szCs w:val="20"/>
+                <w:lang w:val="en-US"/>
+              </w:rPr>
+              <w:t>утверждение</w:t>
+            </w:r>
+            <w:proofErr w:type="spellEnd"/>
+            <w:r>
+              <w:rPr>
+                <w:sz w:val="20"/>
+                <w:szCs w:val="20"/>
+                <w:lang w:val="en-US"/>
+              </w:rPr>
+              <w:t>)</w:t>
+            </w:r>
+          </w:p>
+          <w:p>
+            <w:pPr>
+              <w:rPr>
+                <w:sz w:val="20"/>
+                <w:szCs w:val="20"/>
+                <w:lang w:val="en-US"/>
+              </w:rPr>
+            </w:pPr>
+          </w:p>
         </w:tc>
         <w:tc>
           <w:tcPr>
             <w:tcW w:w="3113" w:type="dxa"/>
           </w:tcPr>
           <w:p>
-            <w:pPr>
-              <w:jc w:val="right"/>
-            </w:pPr>
+            <w:r>
+              <w:rPr>
+                <w:b/>
+              </w:rPr>
+              <w:t>Откат</w:t>
+            </w:r>
+            <w:r>
+              <w:t xml:space="preserve"> к предыдущему состоянию резольвенты</w:t>
+            </w:r>
+          </w:p>
+          <w:p>
+            <w:r>
+              <w:t>(тупиковая ситуация)</w:t>
+            </w:r>
           </w:p>
         </w:tc>
       </w:tr>
@@ -6015,27 +7939,127 @@
           <w:tcPr>
             <w:tcW w:w="447" w:type="dxa"/>
           </w:tcPr>
+          <w:p>
+            <w:pPr>
+              <w:pStyle w:val="a3"/>
+              <w:numPr>
+                <w:ilvl w:val="0"/>
+                <w:numId w:val="10"/>
+              </w:numPr>
+            </w:pPr>
+          </w:p>
+        </w:tc>
+        <w:tc>
+          <w:tcPr>
+            <w:tcW w:w="2667" w:type="dxa"/>
+          </w:tcPr>
+          <w:p>
+            <w:pPr>
+              <w:rPr>
+                <w:sz w:val="20"/>
+                <w:szCs w:val="20"/>
+                <w:lang w:val="en-US"/>
+              </w:rPr>
+            </w:pPr>
+            <w:r>
+              <w:rPr>
+                <w:sz w:val="20"/>
+                <w:szCs w:val="20"/>
+                <w:lang w:val="en-US"/>
+              </w:rPr>
+              <w:t>max22(1</w:t>
+            </w:r>
+            <w:r>
+              <w:rPr>
+                <w:sz w:val="20"/>
+                <w:szCs w:val="20"/>
+                <w:lang w:val="en-US"/>
+              </w:rPr>
+              <w:t>0</w:t>
+            </w:r>
+            <w:r>
+              <w:rPr>
+                <w:sz w:val="20"/>
+                <w:szCs w:val="20"/>
+                <w:lang w:val="en-US"/>
+              </w:rPr>
+              <w:t>, 3</w:t>
+            </w:r>
+            <w:r>
+              <w:rPr>
+                <w:sz w:val="20"/>
+                <w:szCs w:val="20"/>
+                <w:lang w:val="en-US"/>
+              </w:rPr>
+              <w:t>0</w:t>
+            </w:r>
+            <w:r>
+              <w:rPr>
+                <w:sz w:val="20"/>
+                <w:szCs w:val="20"/>
+                <w:lang w:val="en-US"/>
+              </w:rPr>
+              <w:t>, 2</w:t>
+            </w:r>
+            <w:r>
+              <w:rPr>
+                <w:sz w:val="20"/>
+                <w:szCs w:val="20"/>
+                <w:lang w:val="en-US"/>
+              </w:rPr>
+              <w:t>0</w:t>
+            </w:r>
+            <w:r>
+              <w:rPr>
+                <w:sz w:val="20"/>
+                <w:szCs w:val="20"/>
+                <w:lang w:val="en-US"/>
+              </w:rPr>
+              <w:t>, Max)</w:t>
+            </w:r>
+          </w:p>
           <w:p/>
-        </w:tc>
-        <w:tc>
-          <w:tcPr>
-            <w:tcW w:w="2667" w:type="dxa"/>
-          </w:tcPr>
-          <w:p>
-            <w:pPr>
-              <w:rPr>
-                <w:b/>
-                <w:sz w:val="20"/>
-                <w:szCs w:val="20"/>
-              </w:rPr>
-            </w:pPr>
+          <w:p>
+            <w:r>
+              <w:rPr>
+                <w:sz w:val="20"/>
+                <w:szCs w:val="20"/>
+              </w:rPr>
+              <w:t>Выбор 1ой из целей (верхней)</w:t>
+            </w:r>
           </w:p>
         </w:tc>
         <w:tc>
           <w:tcPr>
             <w:tcW w:w="3118" w:type="dxa"/>
           </w:tcPr>
-          <w:p/>
+          <w:p>
+            <w:pPr>
+              <w:rPr>
+                <w:b/>
+                <w:sz w:val="20"/>
+                <w:szCs w:val="20"/>
+              </w:rPr>
+            </w:pPr>
+            <w:r>
+              <w:rPr>
+                <w:b/>
+                <w:sz w:val="20"/>
+                <w:szCs w:val="20"/>
+              </w:rPr>
+              <w:t>Подстановка:</w:t>
+            </w:r>
+          </w:p>
+          <w:p>
+            <w:r>
+              <w:rPr>
+                <w:sz w:val="20"/>
+                <w:szCs w:val="20"/>
+                <w:lang w:val="en-US"/>
+              </w:rPr>
+              <w:t>{}</w:t>
+            </w:r>
+          </w:p>
         </w:tc>
         <w:tc>
           <w:tcPr>
@@ -6050,8 +8074,13 @@
             <w:tcW w:w="447" w:type="dxa"/>
           </w:tcPr>
           <w:p>
-            <w:bookmarkStart w:id="0" w:name="_GoBack"/>
-            <w:bookmarkEnd w:id="0"/>
+            <w:pPr>
+              <w:pStyle w:val="a3"/>
+              <w:numPr>
+                <w:ilvl w:val="0"/>
+                <w:numId w:val="10"/>
+              </w:numPr>
+            </w:pPr>
           </w:p>
         </w:tc>
         <w:tc>
@@ -6061,30 +8090,672 @@
           <w:p>
             <w:pPr>
               <w:rPr>
-                <w:b/>
-                <w:sz w:val="20"/>
-                <w:szCs w:val="20"/>
-              </w:rPr>
-            </w:pPr>
+                <w:sz w:val="20"/>
+                <w:szCs w:val="20"/>
+                <w:lang w:val="en-US"/>
+              </w:rPr>
+            </w:pPr>
+            <w:r>
+              <w:rPr>
+                <w:sz w:val="20"/>
+                <w:szCs w:val="20"/>
+                <w:lang w:val="en-US"/>
+              </w:rPr>
+              <w:t>30 &gt;</w:t>
+            </w:r>
+            <w:r>
+              <w:rPr>
+                <w:sz w:val="20"/>
+                <w:szCs w:val="20"/>
+              </w:rPr>
+              <w:t>=</w:t>
+            </w:r>
+            <w:r>
+              <w:rPr>
+                <w:sz w:val="20"/>
+                <w:szCs w:val="20"/>
+                <w:lang w:val="en-US"/>
+              </w:rPr>
+              <w:t xml:space="preserve"> 20</w:t>
+            </w:r>
+            <w:r>
+              <w:rPr>
+                <w:sz w:val="20"/>
+                <w:szCs w:val="20"/>
+                <w:lang w:val="en-US"/>
+              </w:rPr>
+              <w:t xml:space="preserve">, </w:t>
+            </w:r>
+          </w:p>
+          <w:p>
+            <w:pPr>
+              <w:rPr>
+                <w:sz w:val="20"/>
+                <w:szCs w:val="20"/>
+              </w:rPr>
+            </w:pPr>
+            <w:r>
+              <w:rPr>
+                <w:sz w:val="20"/>
+                <w:szCs w:val="20"/>
+                <w:lang w:val="en-US"/>
+              </w:rPr>
+              <w:t>!</w:t>
+            </w:r>
+          </w:p>
+          <w:p>
+            <w:pPr>
+              <w:rPr>
+                <w:b/>
+              </w:rPr>
+            </w:pPr>
+            <w:r>
+              <w:rPr>
+                <w:sz w:val="20"/>
+                <w:szCs w:val="20"/>
+              </w:rPr>
+              <w:t>Выбор 1ой из целей (верхней)</w:t>
+            </w:r>
           </w:p>
         </w:tc>
         <w:tc>
           <w:tcPr>
             <w:tcW w:w="3118" w:type="dxa"/>
           </w:tcPr>
+          <w:p>
+            <w:pPr>
+              <w:rPr>
+                <w:sz w:val="20"/>
+                <w:szCs w:val="20"/>
+                <w:lang w:val="en-US"/>
+              </w:rPr>
+            </w:pPr>
+            <w:r>
+              <w:rPr>
+                <w:sz w:val="20"/>
+                <w:szCs w:val="20"/>
+                <w:lang w:val="en-US"/>
+              </w:rPr>
+              <w:t>max22(1</w:t>
+            </w:r>
+            <w:r>
+              <w:rPr>
+                <w:sz w:val="20"/>
+                <w:szCs w:val="20"/>
+                <w:lang w:val="en-US"/>
+              </w:rPr>
+              <w:t>0</w:t>
+            </w:r>
+            <w:r>
+              <w:rPr>
+                <w:sz w:val="20"/>
+                <w:szCs w:val="20"/>
+                <w:lang w:val="en-US"/>
+              </w:rPr>
+              <w:t>, 3</w:t>
+            </w:r>
+            <w:r>
+              <w:rPr>
+                <w:sz w:val="20"/>
+                <w:szCs w:val="20"/>
+                <w:lang w:val="en-US"/>
+              </w:rPr>
+              <w:t>0</w:t>
+            </w:r>
+            <w:r>
+              <w:rPr>
+                <w:sz w:val="20"/>
+                <w:szCs w:val="20"/>
+                <w:lang w:val="en-US"/>
+              </w:rPr>
+              <w:t>, 2</w:t>
+            </w:r>
+            <w:r>
+              <w:rPr>
+                <w:sz w:val="20"/>
+                <w:szCs w:val="20"/>
+                <w:lang w:val="en-US"/>
+              </w:rPr>
+              <w:t>0</w:t>
+            </w:r>
+            <w:r>
+              <w:rPr>
+                <w:sz w:val="20"/>
+                <w:szCs w:val="20"/>
+                <w:lang w:val="en-US"/>
+              </w:rPr>
+              <w:t>, Max)</w:t>
+            </w:r>
+          </w:p>
+          <w:p>
+            <w:pPr>
+              <w:rPr>
+                <w:sz w:val="20"/>
+                <w:szCs w:val="20"/>
+                <w:lang w:val="en-US"/>
+              </w:rPr>
+            </w:pPr>
+            <w:r>
+              <w:rPr>
+                <w:sz w:val="20"/>
+                <w:szCs w:val="20"/>
+                <w:lang w:val="en-US"/>
+              </w:rPr>
+              <w:t>=</w:t>
+            </w:r>
+          </w:p>
+          <w:p>
+            <w:pPr>
+              <w:rPr>
+                <w:sz w:val="20"/>
+                <w:szCs w:val="20"/>
+                <w:lang w:val="en-US"/>
+              </w:rPr>
+            </w:pPr>
+            <w:r>
+              <w:rPr>
+                <w:sz w:val="20"/>
+                <w:szCs w:val="20"/>
+                <w:lang w:val="en-US"/>
+              </w:rPr>
+              <w:t>max22(A, B, C, B)</w:t>
+            </w:r>
+          </w:p>
+          <w:p>
+            <w:pPr>
+              <w:rPr>
+                <w:sz w:val="20"/>
+                <w:szCs w:val="20"/>
+                <w:lang w:val="en-US"/>
+              </w:rPr>
+            </w:pPr>
+          </w:p>
+          <w:p>
+            <w:pPr>
+              <w:rPr>
+                <w:b/>
+              </w:rPr>
+            </w:pPr>
+            <w:r>
+              <w:rPr>
+                <w:b/>
+              </w:rPr>
+              <w:t>Удача</w:t>
+            </w:r>
+          </w:p>
+          <w:p>
+            <w:pPr>
+              <w:rPr>
+                <w:sz w:val="20"/>
+                <w:szCs w:val="20"/>
+              </w:rPr>
+            </w:pPr>
+          </w:p>
+          <w:p>
+            <w:pPr>
+              <w:rPr>
+                <w:b/>
+                <w:sz w:val="20"/>
+                <w:szCs w:val="20"/>
+              </w:rPr>
+            </w:pPr>
+            <w:r>
+              <w:rPr>
+                <w:b/>
+                <w:sz w:val="20"/>
+                <w:szCs w:val="20"/>
+              </w:rPr>
+              <w:t>Подстановка:</w:t>
+            </w:r>
+          </w:p>
+          <w:p>
+            <w:pPr>
+              <w:rPr>
+                <w:sz w:val="20"/>
+                <w:szCs w:val="20"/>
+              </w:rPr>
+            </w:pPr>
+            <w:r>
+              <w:rPr>
+                <w:sz w:val="20"/>
+                <w:szCs w:val="20"/>
+              </w:rPr>
+              <w:t>{</w:t>
+            </w:r>
+            <w:r>
+              <w:rPr>
+                <w:sz w:val="20"/>
+                <w:szCs w:val="20"/>
+                <w:lang w:val="en-US"/>
+              </w:rPr>
+              <w:t>A</w:t>
+            </w:r>
+            <w:r>
+              <w:rPr>
+                <w:sz w:val="20"/>
+                <w:szCs w:val="20"/>
+              </w:rPr>
+              <w:t xml:space="preserve">=10, </w:t>
+            </w:r>
+            <w:r>
+              <w:rPr>
+                <w:sz w:val="20"/>
+                <w:szCs w:val="20"/>
+                <w:lang w:val="en-US"/>
+              </w:rPr>
+              <w:t>B</w:t>
+            </w:r>
+            <w:r>
+              <w:rPr>
+                <w:sz w:val="20"/>
+                <w:szCs w:val="20"/>
+              </w:rPr>
+              <w:t xml:space="preserve">=30, </w:t>
+            </w:r>
+            <w:r>
+              <w:rPr>
+                <w:sz w:val="20"/>
+                <w:szCs w:val="20"/>
+                <w:lang w:val="en-US"/>
+              </w:rPr>
+              <w:t>C</w:t>
+            </w:r>
+            <w:r>
+              <w:rPr>
+                <w:sz w:val="20"/>
+                <w:szCs w:val="20"/>
+              </w:rPr>
+              <w:t xml:space="preserve">=20, </w:t>
+            </w:r>
+            <w:r>
+              <w:rPr>
+                <w:sz w:val="20"/>
+                <w:szCs w:val="20"/>
+                <w:lang w:val="en-US"/>
+              </w:rPr>
+              <w:t>Max</w:t>
+            </w:r>
+            <w:r>
+              <w:rPr>
+                <w:sz w:val="20"/>
+                <w:szCs w:val="20"/>
+              </w:rPr>
+              <w:t>=</w:t>
+            </w:r>
+            <w:r>
+              <w:rPr>
+                <w:sz w:val="20"/>
+                <w:szCs w:val="20"/>
+                <w:lang w:val="en-US"/>
+              </w:rPr>
+              <w:t>B</w:t>
+            </w:r>
+            <w:r>
+              <w:rPr>
+                <w:sz w:val="20"/>
+                <w:szCs w:val="20"/>
+              </w:rPr>
+              <w:t>}</w:t>
+            </w:r>
+          </w:p>
+          <w:p>
+            <w:pPr>
+              <w:rPr>
+                <w:sz w:val="20"/>
+                <w:szCs w:val="20"/>
+              </w:rPr>
+            </w:pPr>
+          </w:p>
+        </w:tc>
+        <w:tc>
+          <w:tcPr>
+            <w:tcW w:w="3113" w:type="dxa"/>
+          </w:tcPr>
+          <w:p>
+            <w:r>
+              <w:t>Прямой ход</w:t>
+            </w:r>
+          </w:p>
+          <w:p>
+            <w:r>
+              <w:rPr>
+                <w:b/>
+              </w:rPr>
+              <w:t>Изменение резольвенты</w:t>
+            </w:r>
+            <w:r>
+              <w:t>:</w:t>
+            </w:r>
+          </w:p>
+          <w:p>
+            <w:pPr>
+              <w:pStyle w:val="a3"/>
+              <w:numPr>
+                <w:ilvl w:val="0"/>
+                <w:numId w:val="11"/>
+              </w:numPr>
+            </w:pPr>
+            <w:r>
+              <w:t>применение редукции</w:t>
+            </w:r>
+          </w:p>
+          <w:p>
+            <w:pPr>
+              <w:pStyle w:val="a3"/>
+              <w:numPr>
+                <w:ilvl w:val="0"/>
+                <w:numId w:val="11"/>
+              </w:numPr>
+            </w:pPr>
+            <w:r>
+              <w:t>применение подстановки</w:t>
+            </w:r>
+          </w:p>
+        </w:tc>
+      </w:tr>
+      <w:tr>
+        <w:tc>
+          <w:tcPr>
+            <w:tcW w:w="447" w:type="dxa"/>
+          </w:tcPr>
+          <w:p>
+            <w:pPr>
+              <w:pStyle w:val="a3"/>
+              <w:numPr>
+                <w:ilvl w:val="0"/>
+                <w:numId w:val="11"/>
+              </w:numPr>
+            </w:pPr>
+          </w:p>
+        </w:tc>
+        <w:tc>
+          <w:tcPr>
+            <w:tcW w:w="2667" w:type="dxa"/>
+          </w:tcPr>
+          <w:p>
+            <w:pPr>
+              <w:rPr>
+                <w:sz w:val="20"/>
+                <w:szCs w:val="20"/>
+                <w:lang w:val="en-US"/>
+              </w:rPr>
+            </w:pPr>
+            <w:r>
+              <w:rPr>
+                <w:sz w:val="20"/>
+                <w:szCs w:val="20"/>
+                <w:lang w:val="en-US"/>
+              </w:rPr>
+              <w:t>!</w:t>
+            </w:r>
+          </w:p>
+          <w:p>
+            <w:pPr>
+              <w:rPr>
+                <w:sz w:val="20"/>
+                <w:szCs w:val="20"/>
+              </w:rPr>
+            </w:pPr>
+          </w:p>
+          <w:p>
+            <w:r>
+              <w:rPr>
+                <w:sz w:val="20"/>
+                <w:szCs w:val="20"/>
+              </w:rPr>
+              <w:t>Выбор 1ой из целей (верхней)</w:t>
+            </w:r>
+          </w:p>
+        </w:tc>
+        <w:tc>
+          <w:tcPr>
+            <w:tcW w:w="3118" w:type="dxa"/>
+          </w:tcPr>
+          <w:p>
+            <w:pPr>
+              <w:rPr>
+                <w:sz w:val="20"/>
+                <w:szCs w:val="20"/>
+                <w:lang w:val="en-US"/>
+              </w:rPr>
+            </w:pPr>
+            <w:r>
+              <w:rPr>
+                <w:sz w:val="20"/>
+                <w:szCs w:val="20"/>
+                <w:lang w:val="en-US"/>
+              </w:rPr>
+              <w:t>30 &gt;</w:t>
+            </w:r>
+            <w:r>
+              <w:rPr>
+                <w:sz w:val="20"/>
+                <w:szCs w:val="20"/>
+              </w:rPr>
+              <w:t>=</w:t>
+            </w:r>
+            <w:r>
+              <w:rPr>
+                <w:sz w:val="20"/>
+                <w:szCs w:val="20"/>
+                <w:lang w:val="en-US"/>
+              </w:rPr>
+              <w:t xml:space="preserve"> 20</w:t>
+            </w:r>
+          </w:p>
+          <w:p>
+            <w:pPr>
+              <w:rPr>
+                <w:sz w:val="20"/>
+                <w:szCs w:val="20"/>
+                <w:lang w:val="en-US"/>
+              </w:rPr>
+            </w:pPr>
+          </w:p>
+          <w:p>
+            <w:pPr>
+              <w:rPr>
+                <w:b/>
+              </w:rPr>
+            </w:pPr>
+            <w:r>
+              <w:rPr>
+                <w:b/>
+              </w:rPr>
+              <w:t>Удача</w:t>
+            </w:r>
+          </w:p>
+          <w:p>
+            <w:pPr>
+              <w:rPr>
+                <w:sz w:val="20"/>
+                <w:szCs w:val="20"/>
+                <w:lang w:val="en-US"/>
+              </w:rPr>
+            </w:pPr>
+          </w:p>
+        </w:tc>
+        <w:tc>
+          <w:tcPr>
+            <w:tcW w:w="3113" w:type="dxa"/>
+          </w:tcPr>
+          <w:p>
+            <w:r>
+              <w:t>Прямой ход</w:t>
+            </w:r>
+          </w:p>
+        </w:tc>
+      </w:tr>
+      <w:tr>
+        <w:tc>
+          <w:tcPr>
+            <w:tcW w:w="447" w:type="dxa"/>
+          </w:tcPr>
+          <w:p>
+            <w:pPr>
+              <w:pStyle w:val="a3"/>
+              <w:numPr>
+                <w:ilvl w:val="0"/>
+                <w:numId w:val="11"/>
+              </w:numPr>
+            </w:pPr>
+          </w:p>
+        </w:tc>
+        <w:tc>
+          <w:tcPr>
+            <w:tcW w:w="2667" w:type="dxa"/>
+          </w:tcPr>
+          <w:p>
+            <w:r>
+              <w:t xml:space="preserve">Резольвента </w:t>
+            </w:r>
+            <w:r>
+              <w:rPr>
+                <w:b/>
+              </w:rPr>
+              <w:t>пуста</w:t>
+            </w:r>
+          </w:p>
+        </w:tc>
+        <w:tc>
+          <w:tcPr>
+            <w:tcW w:w="3118" w:type="dxa"/>
+          </w:tcPr>
+          <w:p>
+            <w:pPr>
+              <w:rPr>
+                <w:lang w:val="en-US"/>
+              </w:rPr>
+            </w:pPr>
+            <w:r>
+              <w:rPr>
+                <w:lang w:val="en-US"/>
+              </w:rPr>
+              <w:t>!</w:t>
+            </w:r>
+          </w:p>
+          <w:p>
+            <w:pPr>
+              <w:rPr>
+                <w:lang w:val="en-US"/>
+              </w:rPr>
+            </w:pPr>
+          </w:p>
+        </w:tc>
+        <w:tc>
+          <w:tcPr>
+            <w:tcW w:w="3113" w:type="dxa"/>
+          </w:tcPr>
+          <w:p>
+            <w:pPr>
+              <w:rPr>
+                <w:b/>
+              </w:rPr>
+            </w:pPr>
+            <w:r>
+              <w:rPr>
+                <w:b/>
+              </w:rPr>
+              <w:t>Вывод:</w:t>
+            </w:r>
+          </w:p>
+          <w:p>
+            <w:pPr>
+              <w:rPr>
+                <w:b/>
+              </w:rPr>
+            </w:pPr>
+            <w:r>
+              <w:rPr>
+                <w:sz w:val="20"/>
+                <w:szCs w:val="20"/>
+                <w:lang w:val="en-US"/>
+              </w:rPr>
+              <w:t>Max</w:t>
+            </w:r>
+            <w:r>
+              <w:rPr>
+                <w:sz w:val="20"/>
+                <w:szCs w:val="20"/>
+              </w:rPr>
+              <w:t>=</w:t>
+            </w:r>
+            <w:r>
+              <w:rPr>
+                <w:sz w:val="20"/>
+                <w:szCs w:val="20"/>
+              </w:rPr>
+              <w:t>30</w:t>
+            </w:r>
+          </w:p>
+          <w:p>
+            <w:pPr>
+              <w:rPr>
+                <w:b/>
+              </w:rPr>
+            </w:pPr>
+          </w:p>
+          <w:p>
+            <w:r>
+              <w:rPr>
+                <w:b/>
+              </w:rPr>
+              <w:t>Отсечение</w:t>
+            </w:r>
+            <w:r>
+              <w:t xml:space="preserve"> (системный предикат отсечения)</w:t>
+            </w:r>
+          </w:p>
           <w:p/>
         </w:tc>
+      </w:tr>
+      <w:tr>
+        <w:tc>
+          <w:tcPr>
+            <w:tcW w:w="447" w:type="dxa"/>
+          </w:tcPr>
+          <w:p>
+            <w:pPr>
+              <w:pStyle w:val="a3"/>
+              <w:numPr>
+                <w:ilvl w:val="0"/>
+                <w:numId w:val="11"/>
+              </w:numPr>
+            </w:pPr>
+          </w:p>
+        </w:tc>
+        <w:tc>
+          <w:tcPr>
+            <w:tcW w:w="2667" w:type="dxa"/>
+          </w:tcPr>
+          <w:p/>
+        </w:tc>
+        <w:tc>
+          <w:tcPr>
+            <w:tcW w:w="3118" w:type="dxa"/>
+          </w:tcPr>
+          <w:p>
+            <w:pPr>
+              <w:rPr>
+                <w:sz w:val="20"/>
+                <w:szCs w:val="20"/>
+              </w:rPr>
+            </w:pPr>
+          </w:p>
+        </w:tc>
         <w:tc>
           <w:tcPr>
             <w:tcW w:w="3113" w:type="dxa"/>
           </w:tcPr>
-          <w:p/>
+          <w:p>
+            <w:r>
+              <w:t>Завершение работы</w:t>
+            </w:r>
+          </w:p>
         </w:tc>
       </w:tr>
     </w:tbl>
     <w:p/>
-    <w:p/>
-    <w:p/>
     <w:p>
       <w:pPr>
         <w:pStyle w:val="a3"/>
@@ -6099,7 +8770,16 @@
         <w:t>Выводы</w:t>
       </w:r>
       <w:r>
-        <w:t>: за счет чего может быть достигнута эффективность работы системы.</w:t>
+        <w:t xml:space="preserve">: за счет </w:t>
+      </w:r>
+      <w:r>
+        <w:t>использования предикатов отсечения</w:t>
+      </w:r>
+      <w:r>
+        <w:t xml:space="preserve"> может быть достигну</w:t>
+      </w:r>
+      <w:r>
+        <w:t>та эффективность работы системы, поскольку они отсекают бесперспективные пути доказательства.</w:t>
       </w:r>
     </w:p>
     <w:p>
@@ -6269,6 +8949,7 @@
     </w:p>
     <w:p>
       <w:r>
+        <w:lastRenderedPageBreak/>
         <w:t>Подстановка</w:t>
       </w:r>
       <w:r>
@@ -6356,10 +9037,7 @@
         </w:numPr>
       </w:pPr>
       <w:r>
-        <w:t>В т</w:t>
-      </w:r>
-      <w:r>
-        <w:t>екущей резольвенте выбирается одна из целей, для неё выполняется редукция</w:t>
+        <w:t>В текущей резольвенте выбирается одна из целей, для неё выполняется редукция</w:t>
       </w:r>
     </w:p>
     <w:p>
@@ -6416,6 +9094,95 @@
 <file path=word/numbering.xml><?xml version="1.0" encoding="utf-8"?>
 <w:numbering xmlns:wpc="http://schemas.microsoft.com/office/word/2010/wordprocessingCanvas" xmlns:mc="http://schemas.openxmlformats.org/markup-compatibility/2006" xmlns:o="urn:schemas-microsoft-com:office:office" xmlns:r="http://schemas.openxmlformats.org/officeDocument/2006/relationships" xmlns:m="http://schemas.openxmlformats.org/officeDocument/2006/math" xmlns:v="urn:schemas-microsoft-com:vml" xmlns:wp14="http://schemas.microsoft.com/office/word/2010/wordprocessingDrawing" xmlns:wp="http://schemas.openxmlformats.org/drawingml/2006/wordprocessingDrawing" xmlns:w10="urn:schemas-microsoft-com:office:word" xmlns:w="http://schemas.openxmlformats.org/wordprocessingml/2006/main" xmlns:w14="http://schemas.microsoft.com/office/word/2010/wordml" xmlns:w15="http://schemas.microsoft.com/office/word/2012/wordml" xmlns:wpg="http://schemas.microsoft.com/office/word/2010/wordprocessingGroup" xmlns:wpi="http://schemas.microsoft.com/office/word/2010/wordprocessingInk" xmlns:wne="http://schemas.microsoft.com/office/word/2006/wordml" xmlns:wps="http://schemas.microsoft.com/office/word/2010/wordprocessingShape" mc:Ignorable="w14 w15 wp14">
   <w:abstractNum w:abstractNumId="0" w15:restartNumberingAfterBreak="0">
+    <w:nsid w:val="14232FDE"/>
+    <w:multiLevelType w:val="hybridMultilevel"/>
+    <w:tmpl w:val="79E02C9E"/>
+    <w:lvl w:ilvl="0" w:tplc="0419000F">
+      <w:start w:val="1"/>
+      <w:numFmt w:val="decimal"/>
+      <w:lvlText w:val="%1."/>
+      <w:lvlJc w:val="left"/>
+      <w:pPr>
+        <w:ind w:left="720" w:hanging="360"/>
+      </w:pPr>
+      <w:rPr>
+        <w:rFonts w:hint="default"/>
+      </w:rPr>
+    </w:lvl>
+    <w:lvl w:ilvl="1" w:tplc="04190019" w:tentative="1">
+      <w:start w:val="1"/>
+      <w:numFmt w:val="lowerLetter"/>
+      <w:lvlText w:val="%2."/>
+      <w:lvlJc w:val="left"/>
+      <w:pPr>
+        <w:ind w:left="1440" w:hanging="360"/>
+      </w:pPr>
+    </w:lvl>
+    <w:lvl w:ilvl="2" w:tplc="0419001B" w:tentative="1">
+      <w:start w:val="1"/>
+      <w:numFmt w:val="lowerRoman"/>
+      <w:lvlText w:val="%3."/>
+      <w:lvlJc w:val="right"/>
+      <w:pPr>
+        <w:ind w:left="2160" w:hanging="180"/>
+      </w:pPr>
+    </w:lvl>
+    <w:lvl w:ilvl="3" w:tplc="0419000F" w:tentative="1">
+      <w:start w:val="1"/>
+      <w:numFmt w:val="decimal"/>
+      <w:lvlText w:val="%4."/>
+      <w:lvlJc w:val="left"/>
+      <w:pPr>
+        <w:ind w:left="2880" w:hanging="360"/>
+      </w:pPr>
+    </w:lvl>
+    <w:lvl w:ilvl="4" w:tplc="04190019" w:tentative="1">
+      <w:start w:val="1"/>
+      <w:numFmt w:val="lowerLetter"/>
+      <w:lvlText w:val="%5."/>
+      <w:lvlJc w:val="left"/>
+      <w:pPr>
+        <w:ind w:left="3600" w:hanging="360"/>
+      </w:pPr>
+    </w:lvl>
+    <w:lvl w:ilvl="5" w:tplc="0419001B" w:tentative="1">
+      <w:start w:val="1"/>
+      <w:numFmt w:val="lowerRoman"/>
+      <w:lvlText w:val="%6."/>
+      <w:lvlJc w:val="right"/>
+      <w:pPr>
+        <w:ind w:left="4320" w:hanging="180"/>
+      </w:pPr>
+    </w:lvl>
+    <w:lvl w:ilvl="6" w:tplc="0419000F" w:tentative="1">
+      <w:start w:val="1"/>
+      <w:numFmt w:val="decimal"/>
+      <w:lvlText w:val="%7."/>
+      <w:lvlJc w:val="left"/>
+      <w:pPr>
+        <w:ind w:left="5040" w:hanging="360"/>
+      </w:pPr>
+    </w:lvl>
+    <w:lvl w:ilvl="7" w:tplc="04190019" w:tentative="1">
+      <w:start w:val="1"/>
+      <w:numFmt w:val="lowerLetter"/>
+      <w:lvlText w:val="%8."/>
+      <w:lvlJc w:val="left"/>
+      <w:pPr>
+        <w:ind w:left="5760" w:hanging="360"/>
+      </w:pPr>
+    </w:lvl>
+    <w:lvl w:ilvl="8" w:tplc="0419001B" w:tentative="1">
+      <w:start w:val="1"/>
+      <w:numFmt w:val="lowerRoman"/>
+      <w:lvlText w:val="%9."/>
+      <w:lvlJc w:val="right"/>
+      <w:pPr>
+        <w:ind w:left="6480" w:hanging="180"/>
+      </w:pPr>
+    </w:lvl>
+  </w:abstractNum>
+  <w:abstractNum w:abstractNumId="1" w15:restartNumberingAfterBreak="0">
     <w:nsid w:val="24160896"/>
     <w:multiLevelType w:val="hybridMultilevel"/>
     <w:tmpl w:val="02C46B2A"/>
@@ -6504,7 +9271,93 @@
       </w:pPr>
     </w:lvl>
   </w:abstractNum>
-  <w:abstractNum w:abstractNumId="1" w15:restartNumberingAfterBreak="0">
+  <w:abstractNum w:abstractNumId="2" w15:restartNumberingAfterBreak="0">
+    <w:nsid w:val="351D53C6"/>
+    <w:multiLevelType w:val="hybridMultilevel"/>
+    <w:tmpl w:val="2788144E"/>
+    <w:lvl w:ilvl="0" w:tplc="0419000F">
+      <w:start w:val="1"/>
+      <w:numFmt w:val="decimal"/>
+      <w:lvlText w:val="%1."/>
+      <w:lvlJc w:val="left"/>
+      <w:pPr>
+        <w:ind w:left="360" w:hanging="360"/>
+      </w:pPr>
+    </w:lvl>
+    <w:lvl w:ilvl="1" w:tplc="04190019" w:tentative="1">
+      <w:start w:val="1"/>
+      <w:numFmt w:val="lowerLetter"/>
+      <w:lvlText w:val="%2."/>
+      <w:lvlJc w:val="left"/>
+      <w:pPr>
+        <w:ind w:left="1080" w:hanging="360"/>
+      </w:pPr>
+    </w:lvl>
+    <w:lvl w:ilvl="2" w:tplc="0419001B" w:tentative="1">
+      <w:start w:val="1"/>
+      <w:numFmt w:val="lowerRoman"/>
+      <w:lvlText w:val="%3."/>
+      <w:lvlJc w:val="right"/>
+      <w:pPr>
+        <w:ind w:left="1800" w:hanging="180"/>
+      </w:pPr>
+    </w:lvl>
+    <w:lvl w:ilvl="3" w:tplc="0419000F" w:tentative="1">
+      <w:start w:val="1"/>
+      <w:numFmt w:val="decimal"/>
+      <w:lvlText w:val="%4."/>
+      <w:lvlJc w:val="left"/>
+      <w:pPr>
+        <w:ind w:left="2520" w:hanging="360"/>
+      </w:pPr>
+    </w:lvl>
+    <w:lvl w:ilvl="4" w:tplc="04190019" w:tentative="1">
+      <w:start w:val="1"/>
+      <w:numFmt w:val="lowerLetter"/>
+      <w:lvlText w:val="%5."/>
+      <w:lvlJc w:val="left"/>
+      <w:pPr>
+        <w:ind w:left="3240" w:hanging="360"/>
+      </w:pPr>
+    </w:lvl>
+    <w:lvl w:ilvl="5" w:tplc="0419001B" w:tentative="1">
+      <w:start w:val="1"/>
+      <w:numFmt w:val="lowerRoman"/>
+      <w:lvlText w:val="%6."/>
+      <w:lvlJc w:val="right"/>
+      <w:pPr>
+        <w:ind w:left="3960" w:hanging="180"/>
+      </w:pPr>
+    </w:lvl>
+    <w:lvl w:ilvl="6" w:tplc="0419000F" w:tentative="1">
+      <w:start w:val="1"/>
+      <w:numFmt w:val="decimal"/>
+      <w:lvlText w:val="%7."/>
+      <w:lvlJc w:val="left"/>
+      <w:pPr>
+        <w:ind w:left="4680" w:hanging="360"/>
+      </w:pPr>
+    </w:lvl>
+    <w:lvl w:ilvl="7" w:tplc="04190019" w:tentative="1">
+      <w:start w:val="1"/>
+      <w:numFmt w:val="lowerLetter"/>
+      <w:lvlText w:val="%8."/>
+      <w:lvlJc w:val="left"/>
+      <w:pPr>
+        <w:ind w:left="5400" w:hanging="360"/>
+      </w:pPr>
+    </w:lvl>
+    <w:lvl w:ilvl="8" w:tplc="0419001B" w:tentative="1">
+      <w:start w:val="1"/>
+      <w:numFmt w:val="lowerRoman"/>
+      <w:lvlText w:val="%9."/>
+      <w:lvlJc w:val="right"/>
+      <w:pPr>
+        <w:ind w:left="6120" w:hanging="180"/>
+      </w:pPr>
+    </w:lvl>
+  </w:abstractNum>
+  <w:abstractNum w:abstractNumId="3" w15:restartNumberingAfterBreak="0">
     <w:nsid w:val="463B0072"/>
     <w:multiLevelType w:val="hybridMultilevel"/>
     <w:tmpl w:val="02C46B2A"/>
@@ -6593,7 +9446,7 @@
       </w:pPr>
     </w:lvl>
   </w:abstractNum>
-  <w:abstractNum w:abstractNumId="2" w15:restartNumberingAfterBreak="0">
+  <w:abstractNum w:abstractNumId="4" w15:restartNumberingAfterBreak="0">
     <w:nsid w:val="54E76140"/>
     <w:multiLevelType w:val="hybridMultilevel"/>
     <w:tmpl w:val="5B7C2282"/>
@@ -6682,7 +9535,7 @@
       </w:pPr>
     </w:lvl>
   </w:abstractNum>
-  <w:abstractNum w:abstractNumId="3" w15:restartNumberingAfterBreak="0">
+  <w:abstractNum w:abstractNumId="5" w15:restartNumberingAfterBreak="0">
     <w:nsid w:val="5F144BE5"/>
     <w:multiLevelType w:val="hybridMultilevel"/>
     <w:tmpl w:val="E1CAB980"/>
@@ -6771,7 +9624,7 @@
       </w:pPr>
     </w:lvl>
   </w:abstractNum>
-  <w:abstractNum w:abstractNumId="4" w15:restartNumberingAfterBreak="0">
+  <w:abstractNum w:abstractNumId="6" w15:restartNumberingAfterBreak="0">
     <w:nsid w:val="68FC5E6F"/>
     <w:multiLevelType w:val="hybridMultilevel"/>
     <w:tmpl w:val="09D48B0C"/>
@@ -6857,7 +9710,96 @@
       </w:pPr>
     </w:lvl>
   </w:abstractNum>
-  <w:abstractNum w:abstractNumId="5" w15:restartNumberingAfterBreak="0">
+  <w:abstractNum w:abstractNumId="7" w15:restartNumberingAfterBreak="0">
+    <w:nsid w:val="6E7E2D60"/>
+    <w:multiLevelType w:val="hybridMultilevel"/>
+    <w:tmpl w:val="C5FC0598"/>
+    <w:lvl w:ilvl="0" w:tplc="0419000F">
+      <w:start w:val="1"/>
+      <w:numFmt w:val="decimal"/>
+      <w:lvlText w:val="%1."/>
+      <w:lvlJc w:val="left"/>
+      <w:pPr>
+        <w:ind w:left="720" w:hanging="360"/>
+      </w:pPr>
+      <w:rPr>
+        <w:rFonts w:hint="default"/>
+      </w:rPr>
+    </w:lvl>
+    <w:lvl w:ilvl="1" w:tplc="04190019" w:tentative="1">
+      <w:start w:val="1"/>
+      <w:numFmt w:val="lowerLetter"/>
+      <w:lvlText w:val="%2."/>
+      <w:lvlJc w:val="left"/>
+      <w:pPr>
+        <w:ind w:left="1440" w:hanging="360"/>
+      </w:pPr>
+    </w:lvl>
+    <w:lvl w:ilvl="2" w:tplc="0419001B" w:tentative="1">
+      <w:start w:val="1"/>
+      <w:numFmt w:val="lowerRoman"/>
+      <w:lvlText w:val="%3."/>
+      <w:lvlJc w:val="right"/>
+      <w:pPr>
+        <w:ind w:left="2160" w:hanging="180"/>
+      </w:pPr>
+    </w:lvl>
+    <w:lvl w:ilvl="3" w:tplc="0419000F" w:tentative="1">
+      <w:start w:val="1"/>
+      <w:numFmt w:val="decimal"/>
+      <w:lvlText w:val="%4."/>
+      <w:lvlJc w:val="left"/>
+      <w:pPr>
+        <w:ind w:left="2880" w:hanging="360"/>
+      </w:pPr>
+    </w:lvl>
+    <w:lvl w:ilvl="4" w:tplc="04190019" w:tentative="1">
+      <w:start w:val="1"/>
+      <w:numFmt w:val="lowerLetter"/>
+      <w:lvlText w:val="%5."/>
+      <w:lvlJc w:val="left"/>
+      <w:pPr>
+        <w:ind w:left="3600" w:hanging="360"/>
+      </w:pPr>
+    </w:lvl>
+    <w:lvl w:ilvl="5" w:tplc="0419001B" w:tentative="1">
+      <w:start w:val="1"/>
+      <w:numFmt w:val="lowerRoman"/>
+      <w:lvlText w:val="%6."/>
+      <w:lvlJc w:val="right"/>
+      <w:pPr>
+        <w:ind w:left="4320" w:hanging="180"/>
+      </w:pPr>
+    </w:lvl>
+    <w:lvl w:ilvl="6" w:tplc="0419000F" w:tentative="1">
+      <w:start w:val="1"/>
+      <w:numFmt w:val="decimal"/>
+      <w:lvlText w:val="%7."/>
+      <w:lvlJc w:val="left"/>
+      <w:pPr>
+        <w:ind w:left="5040" w:hanging="360"/>
+      </w:pPr>
+    </w:lvl>
+    <w:lvl w:ilvl="7" w:tplc="04190019" w:tentative="1">
+      <w:start w:val="1"/>
+      <w:numFmt w:val="lowerLetter"/>
+      <w:lvlText w:val="%8."/>
+      <w:lvlJc w:val="left"/>
+      <w:pPr>
+        <w:ind w:left="5760" w:hanging="360"/>
+      </w:pPr>
+    </w:lvl>
+    <w:lvl w:ilvl="8" w:tplc="0419001B" w:tentative="1">
+      <w:start w:val="1"/>
+      <w:numFmt w:val="lowerRoman"/>
+      <w:lvlText w:val="%9."/>
+      <w:lvlJc w:val="right"/>
+      <w:pPr>
+        <w:ind w:left="6480" w:hanging="180"/>
+      </w:pPr>
+    </w:lvl>
+  </w:abstractNum>
+  <w:abstractNum w:abstractNumId="8" w15:restartNumberingAfterBreak="0">
     <w:nsid w:val="727C437D"/>
     <w:multiLevelType w:val="hybridMultilevel"/>
     <w:tmpl w:val="D1E82F0E"/>
@@ -6947,7 +9889,96 @@
       </w:pPr>
     </w:lvl>
   </w:abstractNum>
-  <w:abstractNum w:abstractNumId="6" w15:restartNumberingAfterBreak="0">
+  <w:abstractNum w:abstractNumId="9" w15:restartNumberingAfterBreak="0">
+    <w:nsid w:val="757966F4"/>
+    <w:multiLevelType w:val="hybridMultilevel"/>
+    <w:tmpl w:val="36FCC030"/>
+    <w:lvl w:ilvl="0" w:tplc="0419000F">
+      <w:start w:val="1"/>
+      <w:numFmt w:val="decimal"/>
+      <w:lvlText w:val="%1."/>
+      <w:lvlJc w:val="left"/>
+      <w:pPr>
+        <w:ind w:left="360" w:hanging="360"/>
+      </w:pPr>
+      <w:rPr>
+        <w:rFonts w:hint="default"/>
+      </w:rPr>
+    </w:lvl>
+    <w:lvl w:ilvl="1" w:tplc="04190019" w:tentative="1">
+      <w:start w:val="1"/>
+      <w:numFmt w:val="lowerLetter"/>
+      <w:lvlText w:val="%2."/>
+      <w:lvlJc w:val="left"/>
+      <w:pPr>
+        <w:ind w:left="1080" w:hanging="360"/>
+      </w:pPr>
+    </w:lvl>
+    <w:lvl w:ilvl="2" w:tplc="0419001B" w:tentative="1">
+      <w:start w:val="1"/>
+      <w:numFmt w:val="lowerRoman"/>
+      <w:lvlText w:val="%3."/>
+      <w:lvlJc w:val="right"/>
+      <w:pPr>
+        <w:ind w:left="1800" w:hanging="180"/>
+      </w:pPr>
+    </w:lvl>
+    <w:lvl w:ilvl="3" w:tplc="0419000F" w:tentative="1">
+      <w:start w:val="1"/>
+      <w:numFmt w:val="decimal"/>
+      <w:lvlText w:val="%4."/>
+      <w:lvlJc w:val="left"/>
+      <w:pPr>
+        <w:ind w:left="2520" w:hanging="360"/>
+      </w:pPr>
+    </w:lvl>
+    <w:lvl w:ilvl="4" w:tplc="04190019" w:tentative="1">
+      <w:start w:val="1"/>
+      <w:numFmt w:val="lowerLetter"/>
+      <w:lvlText w:val="%5."/>
+      <w:lvlJc w:val="left"/>
+      <w:pPr>
+        <w:ind w:left="3240" w:hanging="360"/>
+      </w:pPr>
+    </w:lvl>
+    <w:lvl w:ilvl="5" w:tplc="0419001B" w:tentative="1">
+      <w:start w:val="1"/>
+      <w:numFmt w:val="lowerRoman"/>
+      <w:lvlText w:val="%6."/>
+      <w:lvlJc w:val="right"/>
+      <w:pPr>
+        <w:ind w:left="3960" w:hanging="180"/>
+      </w:pPr>
+    </w:lvl>
+    <w:lvl w:ilvl="6" w:tplc="0419000F" w:tentative="1">
+      <w:start w:val="1"/>
+      <w:numFmt w:val="decimal"/>
+      <w:lvlText w:val="%7."/>
+      <w:lvlJc w:val="left"/>
+      <w:pPr>
+        <w:ind w:left="4680" w:hanging="360"/>
+      </w:pPr>
+    </w:lvl>
+    <w:lvl w:ilvl="7" w:tplc="04190019" w:tentative="1">
+      <w:start w:val="1"/>
+      <w:numFmt w:val="lowerLetter"/>
+      <w:lvlText w:val="%8."/>
+      <w:lvlJc w:val="left"/>
+      <w:pPr>
+        <w:ind w:left="5400" w:hanging="360"/>
+      </w:pPr>
+    </w:lvl>
+    <w:lvl w:ilvl="8" w:tplc="0419001B" w:tentative="1">
+      <w:start w:val="1"/>
+      <w:numFmt w:val="lowerRoman"/>
+      <w:lvlText w:val="%9."/>
+      <w:lvlJc w:val="right"/>
+      <w:pPr>
+        <w:ind w:left="6120" w:hanging="180"/>
+      </w:pPr>
+    </w:lvl>
+  </w:abstractNum>
+  <w:abstractNum w:abstractNumId="10" w15:restartNumberingAfterBreak="0">
     <w:nsid w:val="767E091D"/>
     <w:multiLevelType w:val="hybridMultilevel"/>
     <w:tmpl w:val="240889A8"/>
@@ -7036,7 +10067,7 @@
       </w:pPr>
     </w:lvl>
   </w:abstractNum>
-  <w:abstractNum w:abstractNumId="7" w15:restartNumberingAfterBreak="0">
+  <w:abstractNum w:abstractNumId="11" w15:restartNumberingAfterBreak="0">
     <w:nsid w:val="7C285187"/>
     <w:multiLevelType w:val="hybridMultilevel"/>
     <w:tmpl w:val="8892AE78"/>
@@ -7125,29 +10156,133 @@
       </w:pPr>
     </w:lvl>
   </w:abstractNum>
+  <w:abstractNum w:abstractNumId="12" w15:restartNumberingAfterBreak="0">
+    <w:nsid w:val="7DA14A8A"/>
+    <w:multiLevelType w:val="hybridMultilevel"/>
+    <w:tmpl w:val="F160B074"/>
+    <w:lvl w:ilvl="0" w:tplc="0419000F">
+      <w:start w:val="1"/>
+      <w:numFmt w:val="decimal"/>
+      <w:lvlText w:val="%1."/>
+      <w:lvlJc w:val="left"/>
+      <w:pPr>
+        <w:ind w:left="360" w:hanging="360"/>
+      </w:pPr>
+      <w:rPr>
+        <w:rFonts w:hint="default"/>
+      </w:rPr>
+    </w:lvl>
+    <w:lvl w:ilvl="1" w:tplc="04190019" w:tentative="1">
+      <w:start w:val="1"/>
+      <w:numFmt w:val="lowerLetter"/>
+      <w:lvlText w:val="%2."/>
+      <w:lvlJc w:val="left"/>
+      <w:pPr>
+        <w:ind w:left="1080" w:hanging="360"/>
+      </w:pPr>
+    </w:lvl>
+    <w:lvl w:ilvl="2" w:tplc="0419001B" w:tentative="1">
+      <w:start w:val="1"/>
+      <w:numFmt w:val="lowerRoman"/>
+      <w:lvlText w:val="%3."/>
+      <w:lvlJc w:val="right"/>
+      <w:pPr>
+        <w:ind w:left="1800" w:hanging="180"/>
+      </w:pPr>
+    </w:lvl>
+    <w:lvl w:ilvl="3" w:tplc="0419000F" w:tentative="1">
+      <w:start w:val="1"/>
+      <w:numFmt w:val="decimal"/>
+      <w:lvlText w:val="%4."/>
+      <w:lvlJc w:val="left"/>
+      <w:pPr>
+        <w:ind w:left="2520" w:hanging="360"/>
+      </w:pPr>
+    </w:lvl>
+    <w:lvl w:ilvl="4" w:tplc="04190019" w:tentative="1">
+      <w:start w:val="1"/>
+      <w:numFmt w:val="lowerLetter"/>
+      <w:lvlText w:val="%5."/>
+      <w:lvlJc w:val="left"/>
+      <w:pPr>
+        <w:ind w:left="3240" w:hanging="360"/>
+      </w:pPr>
+    </w:lvl>
+    <w:lvl w:ilvl="5" w:tplc="0419001B" w:tentative="1">
+      <w:start w:val="1"/>
+      <w:numFmt w:val="lowerRoman"/>
+      <w:lvlText w:val="%6."/>
+      <w:lvlJc w:val="right"/>
+      <w:pPr>
+        <w:ind w:left="3960" w:hanging="180"/>
+      </w:pPr>
+    </w:lvl>
+    <w:lvl w:ilvl="6" w:tplc="0419000F" w:tentative="1">
+      <w:start w:val="1"/>
+      <w:numFmt w:val="decimal"/>
+      <w:lvlText w:val="%7."/>
+      <w:lvlJc w:val="left"/>
+      <w:pPr>
+        <w:ind w:left="4680" w:hanging="360"/>
+      </w:pPr>
+    </w:lvl>
+    <w:lvl w:ilvl="7" w:tplc="04190019" w:tentative="1">
+      <w:start w:val="1"/>
+      <w:numFmt w:val="lowerLetter"/>
+      <w:lvlText w:val="%8."/>
+      <w:lvlJc w:val="left"/>
+      <w:pPr>
+        <w:ind w:left="5400" w:hanging="360"/>
+      </w:pPr>
+    </w:lvl>
+    <w:lvl w:ilvl="8" w:tplc="0419001B" w:tentative="1">
+      <w:start w:val="1"/>
+      <w:numFmt w:val="lowerRoman"/>
+      <w:lvlText w:val="%9."/>
+      <w:lvlJc w:val="right"/>
+      <w:pPr>
+        <w:ind w:left="6120" w:hanging="180"/>
+      </w:pPr>
+    </w:lvl>
+  </w:abstractNum>
   <w:num w:numId="1">
-    <w:abstractNumId w:val="0"/>
+    <w:abstractNumId w:val="1"/>
   </w:num>
   <w:num w:numId="2">
+    <w:abstractNumId w:val="11"/>
+  </w:num>
+  <w:num w:numId="3">
+    <w:abstractNumId w:val="3"/>
+  </w:num>
+  <w:num w:numId="4">
+    <w:abstractNumId w:val="10"/>
+  </w:num>
+  <w:num w:numId="5">
+    <w:abstractNumId w:val="6"/>
+  </w:num>
+  <w:num w:numId="6">
+    <w:abstractNumId w:val="5"/>
+  </w:num>
+  <w:num w:numId="7">
+    <w:abstractNumId w:val="4"/>
+  </w:num>
+  <w:num w:numId="8">
+    <w:abstractNumId w:val="8"/>
+  </w:num>
+  <w:num w:numId="9">
+    <w:abstractNumId w:val="2"/>
+  </w:num>
+  <w:num w:numId="10">
+    <w:abstractNumId w:val="12"/>
+  </w:num>
+  <w:num w:numId="11">
+    <w:abstractNumId w:val="9"/>
+  </w:num>
+  <w:num w:numId="12">
     <w:abstractNumId w:val="7"/>
   </w:num>
-  <w:num w:numId="3">
-    <w:abstractNumId w:val="1"/>
-  </w:num>
-  <w:num w:numId="4">
-    <w:abstractNumId w:val="6"/>
-  </w:num>
-  <w:num w:numId="5">
-    <w:abstractNumId w:val="4"/>
-  </w:num>
-  <w:num w:numId="6">
-    <w:abstractNumId w:val="3"/>
-  </w:num>
-  <w:num w:numId="7">
-    <w:abstractNumId w:val="2"/>
-  </w:num>
-  <w:num w:numId="8">
-    <w:abstractNumId w:val="5"/>
+  <w:num w:numId="13">
+    <w:abstractNumId w:val="0"/>
   </w:num>
 </w:numbering>
 </file>

</xml_diff>